<commit_message>
handled aikm service init removed android logs in appconfiguration updated document
</commit_message>
<xml_diff>
--- a/Documents/External/AIL000009_Integration Document_Appinfra_Android_1.8.0.docx
+++ b/Documents/External/AIL000009_Integration Document_Appinfra_Android_1.8.0.docx
@@ -48350,783 +48350,6 @@
     </w:p>
     <w:p>
       <w:pPr>
-        <w:pStyle w:val="BodyText"/>
-        <w:numPr>
-          <w:ilvl w:val="0"/>
-          <w:numId w:val="29"/>
-        </w:numPr>
-        <w:rPr>
-          <w:rFonts w:eastAsiaTheme="minorEastAsia" w:cs="Arial"/>
-          <w:szCs w:val="24"/>
-          <w:lang w:val="en-GB"/>
-        </w:rPr>
-      </w:pPr>
-      <w:r>
-        <w:rPr>
-          <w:rFonts w:eastAsiaTheme="minorEastAsia" w:cs="Arial"/>
-          <w:szCs w:val="24"/>
-          <w:lang w:val="en-GB"/>
-        </w:rPr>
-        <w:t>Generate AIKeyBag.json from KeyBagTool and add it in assets folder (Note</w:t>
-      </w:r>
-      <w:r>
-        <w:rPr>
-          <w:rFonts w:eastAsiaTheme="minorEastAsia" w:cs="Arial"/>
-          <w:szCs w:val="24"/>
-          <w:lang w:val="en-GB"/>
-        </w:rPr>
-        <w:t>:</w:t>
-      </w:r>
-      <w:r>
-        <w:rPr>
-          <w:rFonts w:eastAsiaTheme="minorEastAsia" w:cs="Arial"/>
-          <w:szCs w:val="24"/>
-          <w:lang w:val="en-GB"/>
-        </w:rPr>
-        <w:t xml:space="preserve"> file name should be </w:t>
-      </w:r>
-      <w:r>
-        <w:rPr>
-          <w:rFonts w:eastAsiaTheme="minorEastAsia" w:cs="Arial"/>
-          <w:szCs w:val="24"/>
-          <w:lang w:val="en-GB"/>
-        </w:rPr>
-        <w:t xml:space="preserve">AIKeyBag.json, if file name not found library throws </w:t>
-      </w:r>
-      <w:r>
-        <w:rPr>
-          <w:rFonts w:eastAsiaTheme="minorEastAsia" w:cs="Arial"/>
-          <w:szCs w:val="24"/>
-          <w:lang w:val="en-GB"/>
-        </w:rPr>
-        <w:t>KeyBagJsonFileNotFoundException</w:t>
-      </w:r>
-      <w:r>
-        <w:rPr>
-          <w:rFonts w:eastAsiaTheme="minorEastAsia" w:cs="Arial"/>
-          <w:szCs w:val="24"/>
-          <w:lang w:val="en-GB"/>
-        </w:rPr>
-        <w:t>.</w:t>
-      </w:r>
-    </w:p>
-    <w:p>
-      <w:pPr>
-        <w:pStyle w:val="BodyText"/>
-        <w:numPr>
-          <w:ilvl w:val="0"/>
-          <w:numId w:val="29"/>
-        </w:numPr>
-        <w:rPr>
-          <w:rFonts w:eastAsiaTheme="minorEastAsia" w:cs="Arial"/>
-          <w:szCs w:val="24"/>
-          <w:lang w:val="en-GB"/>
-        </w:rPr>
-      </w:pPr>
-      <w:r>
-        <w:rPr>
-          <w:rFonts w:eastAsiaTheme="minorEastAsia" w:cs="Arial"/>
-          <w:szCs w:val="24"/>
-          <w:lang w:val="en-GB"/>
-        </w:rPr>
-        <w:t xml:space="preserve">Prepare </w:t>
-      </w:r>
-      <w:r>
-        <w:rPr>
-          <w:rFonts w:eastAsiaTheme="minorEastAsia" w:cs="Arial"/>
-          <w:szCs w:val="24"/>
-          <w:lang w:val="en-GB"/>
-        </w:rPr>
-        <w:t>a</w:t>
-      </w:r>
-      <w:r>
-        <w:rPr>
-          <w:rFonts w:eastAsiaTheme="minorEastAsia" w:cs="Arial"/>
-          <w:szCs w:val="24"/>
-          <w:lang w:val="en-GB"/>
-        </w:rPr>
-        <w:t xml:space="preserve"> </w:t>
-      </w:r>
-      <w:r>
-        <w:rPr>
-          <w:rFonts w:eastAsiaTheme="minorEastAsia" w:cs="Arial"/>
-          <w:szCs w:val="24"/>
-          <w:lang w:val="en-GB"/>
-        </w:rPr>
-        <w:t>List</w:t>
-      </w:r>
-      <w:r>
-        <w:rPr>
-          <w:rFonts w:eastAsiaTheme="minorEastAsia" w:cs="Arial"/>
-          <w:szCs w:val="24"/>
-          <w:lang w:val="en-GB"/>
-        </w:rPr>
-        <w:t xml:space="preserve"> of Service </w:t>
-      </w:r>
-      <w:r>
-        <w:rPr>
-          <w:rFonts w:eastAsiaTheme="minorEastAsia" w:cs="Arial"/>
-          <w:szCs w:val="24"/>
-          <w:lang w:val="en-GB"/>
-        </w:rPr>
-        <w:t>ids</w:t>
-      </w:r>
-      <w:r>
-        <w:rPr>
-          <w:rFonts w:eastAsiaTheme="minorEastAsia" w:cs="Arial"/>
-          <w:szCs w:val="24"/>
-          <w:lang w:val="en-GB"/>
-        </w:rPr>
-        <w:t xml:space="preserve"> </w:t>
-      </w:r>
-      <w:r>
-        <w:rPr>
-          <w:rFonts w:eastAsiaTheme="minorEastAsia" w:cs="Arial"/>
-          <w:szCs w:val="24"/>
-          <w:lang w:val="en-GB"/>
-        </w:rPr>
-        <w:t>for which Key Bag API provides Url mapped, Locale and Key Bag map which would contain de-obfuscated value.</w:t>
-      </w:r>
-    </w:p>
-    <w:p>
-      <w:pPr>
-        <w:pStyle w:val="BodyText"/>
-        <w:numPr>
-          <w:ilvl w:val="0"/>
-          <w:numId w:val="29"/>
-        </w:numPr>
-        <w:rPr>
-          <w:rFonts w:eastAsiaTheme="minorEastAsia" w:cs="Arial"/>
-          <w:szCs w:val="24"/>
-          <w:lang w:val="en-GB"/>
-        </w:rPr>
-      </w:pPr>
-      <w:r>
-        <w:rPr>
-          <w:rFonts w:eastAsiaTheme="minorEastAsia" w:cs="Arial"/>
-          <w:szCs w:val="24"/>
-          <w:lang w:val="en-GB"/>
-        </w:rPr>
-        <w:t>Find the below code for reference</w:t>
-      </w:r>
-    </w:p>
-    <w:p>
-      <w:pPr>
-        <w:pStyle w:val="ListParagraph"/>
-        <w:shd w:val="clear" w:color="auto" w:fill="FFFFFF"/>
-        <w:tabs>
-          <w:tab w:val="left" w:pos="916"/>
-          <w:tab w:val="left" w:pos="1832"/>
-          <w:tab w:val="left" w:pos="2748"/>
-          <w:tab w:val="left" w:pos="3664"/>
-          <w:tab w:val="left" w:pos="4580"/>
-          <w:tab w:val="left" w:pos="5496"/>
-          <w:tab w:val="left" w:pos="6412"/>
-          <w:tab w:val="left" w:pos="7328"/>
-          <w:tab w:val="left" w:pos="8244"/>
-          <w:tab w:val="left" w:pos="9160"/>
-          <w:tab w:val="left" w:pos="10076"/>
-          <w:tab w:val="left" w:pos="10992"/>
-          <w:tab w:val="left" w:pos="11908"/>
-          <w:tab w:val="left" w:pos="12824"/>
-          <w:tab w:val="left" w:pos="13740"/>
-          <w:tab w:val="left" w:pos="14656"/>
-        </w:tabs>
-        <w:rPr>
-          <w:rFonts w:ascii="Menlo" w:eastAsiaTheme="minorEastAsia" w:hAnsi="Menlo" w:cs="Menlo"/>
-          <w:color w:val="000000"/>
-          <w:sz w:val="18"/>
-          <w:szCs w:val="18"/>
-        </w:rPr>
-      </w:pPr>
-      <w:r>
-        <w:rPr>
-          <w:rFonts w:ascii="Menlo" w:eastAsiaTheme="minorEastAsia" w:hAnsi="Menlo" w:cs="Menlo"/>
-          <w:b/>
-          <w:bCs/>
-          <w:color w:val="000080"/>
-          <w:sz w:val="18"/>
-          <w:szCs w:val="18"/>
-        </w:rPr>
-        <w:t xml:space="preserve">final </w:t>
-      </w:r>
-      <w:r>
-        <w:rPr>
-          <w:rFonts w:ascii="Menlo" w:eastAsiaTheme="minorEastAsia" w:hAnsi="Menlo" w:cs="Menlo"/>
-          <w:color w:val="000000"/>
-          <w:sz w:val="18"/>
-          <w:szCs w:val="18"/>
-        </w:rPr>
-        <w:t>KeyBagInterface keyBagInterface = AILDemouAppInterface.</w:t>
-      </w:r>
-      <w:r>
-        <w:rPr>
-          <w:rFonts w:ascii="Menlo" w:eastAsiaTheme="minorEastAsia" w:hAnsi="Menlo" w:cs="Menlo"/>
-          <w:i/>
-          <w:iCs/>
-          <w:color w:val="000000"/>
-          <w:sz w:val="18"/>
-          <w:szCs w:val="18"/>
-        </w:rPr>
-        <w:t>getInstance</w:t>
-      </w:r>
-      <w:r>
-        <w:rPr>
-          <w:rFonts w:ascii="Menlo" w:eastAsiaTheme="minorEastAsia" w:hAnsi="Menlo" w:cs="Menlo"/>
-          <w:color w:val="000000"/>
-          <w:sz w:val="18"/>
-          <w:szCs w:val="18"/>
-        </w:rPr>
-        <w:t>().getAppInfra().getKeyBagInterface();</w:t>
-      </w:r>
-      <w:r>
-        <w:rPr>
-          <w:rFonts w:ascii="Menlo" w:eastAsiaTheme="minorEastAsia" w:hAnsi="Menlo" w:cs="Menlo"/>
-          <w:color w:val="000000"/>
-          <w:sz w:val="18"/>
-          <w:szCs w:val="18"/>
-        </w:rPr>
-        <w:br/>
-      </w:r>
-      <w:r>
-        <w:rPr>
-          <w:rFonts w:ascii="Menlo" w:eastAsiaTheme="minorEastAsia" w:hAnsi="Menlo" w:cs="Menlo"/>
-          <w:color w:val="000000"/>
-          <w:sz w:val="18"/>
-          <w:szCs w:val="18"/>
-        </w:rPr>
-        <w:br/>
-        <w:t xml:space="preserve">String serviceIdsFromEditText = </w:t>
-      </w:r>
-      <w:r>
-        <w:rPr>
-          <w:rFonts w:ascii="Menlo" w:eastAsiaTheme="minorEastAsia" w:hAnsi="Menlo" w:cs="Menlo"/>
-          <w:b/>
-          <w:bCs/>
-          <w:color w:val="660E7A"/>
-          <w:sz w:val="18"/>
-          <w:szCs w:val="18"/>
-        </w:rPr>
-        <w:t>serviceIdEditText</w:t>
-      </w:r>
-      <w:r>
-        <w:rPr>
-          <w:rFonts w:ascii="Menlo" w:eastAsiaTheme="minorEastAsia" w:hAnsi="Menlo" w:cs="Menlo"/>
-          <w:color w:val="000000"/>
-          <w:sz w:val="18"/>
-          <w:szCs w:val="18"/>
-        </w:rPr>
-        <w:t>.getText().toString();</w:t>
-      </w:r>
-      <w:r>
-        <w:rPr>
-          <w:rFonts w:ascii="Menlo" w:eastAsiaTheme="minorEastAsia" w:hAnsi="Menlo" w:cs="Menlo"/>
-          <w:color w:val="000000"/>
-          <w:sz w:val="18"/>
-          <w:szCs w:val="18"/>
-        </w:rPr>
-        <w:br/>
-      </w:r>
-      <w:r>
-        <w:rPr>
-          <w:rFonts w:ascii="Menlo" w:eastAsiaTheme="minorEastAsia" w:hAnsi="Menlo" w:cs="Menlo"/>
-          <w:b/>
-          <w:bCs/>
-          <w:color w:val="000080"/>
-          <w:sz w:val="18"/>
-          <w:szCs w:val="18"/>
-        </w:rPr>
-        <w:t>if</w:t>
-      </w:r>
-      <w:r>
-        <w:rPr>
-          <w:rFonts w:ascii="Menlo" w:eastAsiaTheme="minorEastAsia" w:hAnsi="Menlo" w:cs="Menlo"/>
-          <w:color w:val="000000"/>
-          <w:sz w:val="18"/>
-          <w:szCs w:val="18"/>
-        </w:rPr>
-        <w:t>(!TextUtils.</w:t>
-      </w:r>
-      <w:r>
-        <w:rPr>
-          <w:rFonts w:ascii="Menlo" w:eastAsiaTheme="minorEastAsia" w:hAnsi="Menlo" w:cs="Menlo"/>
-          <w:i/>
-          <w:iCs/>
-          <w:color w:val="000000"/>
-          <w:sz w:val="18"/>
-          <w:szCs w:val="18"/>
-        </w:rPr>
-        <w:t>isEmpty</w:t>
-      </w:r>
-      <w:r>
-        <w:rPr>
-          <w:rFonts w:ascii="Menlo" w:eastAsiaTheme="minorEastAsia" w:hAnsi="Menlo" w:cs="Menlo"/>
-          <w:color w:val="000000"/>
-          <w:sz w:val="18"/>
-          <w:szCs w:val="18"/>
-        </w:rPr>
-        <w:t>(serviceIdsFromEditText)) {</w:t>
-      </w:r>
-      <w:r>
-        <w:rPr>
-          <w:rFonts w:ascii="Menlo" w:eastAsiaTheme="minorEastAsia" w:hAnsi="Menlo" w:cs="Menlo"/>
-          <w:color w:val="000000"/>
-          <w:sz w:val="18"/>
-          <w:szCs w:val="18"/>
-        </w:rPr>
-        <w:br/>
-        <w:t xml:space="preserve">   String[] serviceIds = serviceIdsFromEditText.split(</w:t>
-      </w:r>
-      <w:r>
-        <w:rPr>
-          <w:rFonts w:ascii="Menlo" w:eastAsiaTheme="minorEastAsia" w:hAnsi="Menlo" w:cs="Menlo"/>
-          <w:b/>
-          <w:bCs/>
-          <w:color w:val="008000"/>
-          <w:sz w:val="18"/>
-          <w:szCs w:val="18"/>
-        </w:rPr>
-        <w:t>","</w:t>
-      </w:r>
-      <w:r>
-        <w:rPr>
-          <w:rFonts w:ascii="Menlo" w:eastAsiaTheme="minorEastAsia" w:hAnsi="Menlo" w:cs="Menlo"/>
-          <w:color w:val="000000"/>
-          <w:sz w:val="18"/>
-          <w:szCs w:val="18"/>
-        </w:rPr>
-        <w:t>);</w:t>
-      </w:r>
-      <w:r>
-        <w:rPr>
-          <w:rFonts w:ascii="Menlo" w:eastAsiaTheme="minorEastAsia" w:hAnsi="Menlo" w:cs="Menlo"/>
-          <w:color w:val="000000"/>
-          <w:sz w:val="18"/>
-          <w:szCs w:val="18"/>
-        </w:rPr>
-        <w:br/>
-      </w:r>
-      <w:r>
-        <w:rPr>
-          <w:rFonts w:ascii="Menlo" w:eastAsiaTheme="minorEastAsia" w:hAnsi="Menlo" w:cs="Menlo"/>
-          <w:color w:val="000000"/>
-          <w:sz w:val="18"/>
-          <w:szCs w:val="18"/>
-        </w:rPr>
-        <w:br/>
-        <w:t xml:space="preserve">   </w:t>
-      </w:r>
-      <w:r>
-        <w:rPr>
-          <w:rFonts w:ascii="Menlo" w:eastAsiaTheme="minorEastAsia" w:hAnsi="Menlo" w:cs="Menlo"/>
-          <w:b/>
-          <w:bCs/>
-          <w:color w:val="000080"/>
-          <w:sz w:val="18"/>
-          <w:szCs w:val="18"/>
-        </w:rPr>
-        <w:t xml:space="preserve">try </w:t>
-      </w:r>
-      <w:r>
-        <w:rPr>
-          <w:rFonts w:ascii="Menlo" w:eastAsiaTheme="minorEastAsia" w:hAnsi="Menlo" w:cs="Menlo"/>
-          <w:color w:val="000000"/>
-          <w:sz w:val="18"/>
-          <w:szCs w:val="18"/>
-        </w:rPr>
-        <w:t>{</w:t>
-      </w:r>
-      <w:r>
-        <w:rPr>
-          <w:rFonts w:ascii="Menlo" w:eastAsiaTheme="minorEastAsia" w:hAnsi="Menlo" w:cs="Menlo"/>
-          <w:color w:val="000000"/>
-          <w:sz w:val="18"/>
-          <w:szCs w:val="18"/>
-        </w:rPr>
-        <w:br/>
-        <w:t xml:space="preserve">      keyBagInterface.getServicesForServiceIds(</w:t>
-      </w:r>
-      <w:r>
-        <w:rPr>
-          <w:rFonts w:ascii="Menlo" w:eastAsiaTheme="minorEastAsia" w:hAnsi="Menlo" w:cs="Menlo"/>
-          <w:b/>
-          <w:bCs/>
-          <w:color w:val="000080"/>
-          <w:sz w:val="18"/>
-          <w:szCs w:val="18"/>
-        </w:rPr>
-        <w:t xml:space="preserve">new </w:t>
-      </w:r>
-      <w:r>
-        <w:rPr>
-          <w:rFonts w:ascii="Menlo" w:eastAsiaTheme="minorEastAsia" w:hAnsi="Menlo" w:cs="Menlo"/>
-          <w:color w:val="000000"/>
-          <w:sz w:val="18"/>
-          <w:szCs w:val="18"/>
-        </w:rPr>
-        <w:t>ArrayList&lt;&gt;(Arrays.</w:t>
-      </w:r>
-      <w:r>
-        <w:rPr>
-          <w:rFonts w:ascii="Menlo" w:eastAsiaTheme="minorEastAsia" w:hAnsi="Menlo" w:cs="Menlo"/>
-          <w:i/>
-          <w:iCs/>
-          <w:color w:val="000000"/>
-          <w:sz w:val="18"/>
-          <w:szCs w:val="18"/>
-        </w:rPr>
-        <w:t>asList</w:t>
-      </w:r>
-      <w:r>
-        <w:rPr>
-          <w:rFonts w:ascii="Menlo" w:eastAsiaTheme="minorEastAsia" w:hAnsi="Menlo" w:cs="Menlo"/>
-          <w:color w:val="000000"/>
-          <w:sz w:val="18"/>
-          <w:szCs w:val="18"/>
-        </w:rPr>
-        <w:t xml:space="preserve">(serviceIds)), </w:t>
-      </w:r>
-      <w:r>
-        <w:rPr>
-          <w:rFonts w:ascii="Menlo" w:eastAsiaTheme="minorEastAsia" w:hAnsi="Menlo" w:cs="Menlo"/>
-          <w:b/>
-          <w:bCs/>
-          <w:color w:val="660E7A"/>
-          <w:sz w:val="18"/>
-          <w:szCs w:val="18"/>
-        </w:rPr>
-        <w:t>aikmServiceDiscoveryPreference</w:t>
-      </w:r>
-      <w:r>
-        <w:rPr>
-          <w:rFonts w:ascii="Menlo" w:eastAsiaTheme="minorEastAsia" w:hAnsi="Menlo" w:cs="Menlo"/>
-          <w:color w:val="000000"/>
-          <w:sz w:val="18"/>
-          <w:szCs w:val="18"/>
-        </w:rPr>
-        <w:t xml:space="preserve">, </w:t>
-      </w:r>
-      <w:r>
-        <w:rPr>
-          <w:rFonts w:ascii="Menlo" w:eastAsiaTheme="minorEastAsia" w:hAnsi="Menlo" w:cs="Menlo"/>
-          <w:b/>
-          <w:bCs/>
-          <w:color w:val="000080"/>
-          <w:sz w:val="18"/>
-          <w:szCs w:val="18"/>
-        </w:rPr>
-        <w:t>null</w:t>
-      </w:r>
-      <w:r>
-        <w:rPr>
-          <w:rFonts w:ascii="Menlo" w:eastAsiaTheme="minorEastAsia" w:hAnsi="Menlo" w:cs="Menlo"/>
-          <w:color w:val="000000"/>
-          <w:sz w:val="18"/>
-          <w:szCs w:val="18"/>
-        </w:rPr>
-        <w:t xml:space="preserve">, </w:t>
-      </w:r>
-      <w:r>
-        <w:rPr>
-          <w:rFonts w:ascii="Menlo" w:eastAsiaTheme="minorEastAsia" w:hAnsi="Menlo" w:cs="Menlo"/>
-          <w:b/>
-          <w:bCs/>
-          <w:color w:val="000080"/>
-          <w:sz w:val="18"/>
-          <w:szCs w:val="18"/>
-        </w:rPr>
-        <w:t xml:space="preserve">new </w:t>
-      </w:r>
-      <w:r>
-        <w:rPr>
-          <w:rFonts w:ascii="Menlo" w:eastAsiaTheme="minorEastAsia" w:hAnsi="Menlo" w:cs="Menlo"/>
-          <w:color w:val="000000"/>
-          <w:sz w:val="18"/>
-          <w:szCs w:val="18"/>
-        </w:rPr>
-        <w:t>ServiceDiscoveryInterface.OnGetServicesListener() {</w:t>
-      </w:r>
-      <w:r>
-        <w:rPr>
-          <w:rFonts w:ascii="Menlo" w:eastAsiaTheme="minorEastAsia" w:hAnsi="Menlo" w:cs="Menlo"/>
-          <w:color w:val="000000"/>
-          <w:sz w:val="18"/>
-          <w:szCs w:val="18"/>
-        </w:rPr>
-        <w:br/>
-        <w:t xml:space="preserve">         </w:t>
-      </w:r>
-      <w:r>
-        <w:rPr>
-          <w:rFonts w:ascii="Menlo" w:eastAsiaTheme="minorEastAsia" w:hAnsi="Menlo" w:cs="Menlo"/>
-          <w:color w:val="808000"/>
-          <w:sz w:val="18"/>
-          <w:szCs w:val="18"/>
-        </w:rPr>
-        <w:t>@Override</w:t>
-      </w:r>
-      <w:r>
-        <w:rPr>
-          <w:rFonts w:ascii="Menlo" w:eastAsiaTheme="minorEastAsia" w:hAnsi="Menlo" w:cs="Menlo"/>
-          <w:color w:val="808000"/>
-          <w:sz w:val="18"/>
-          <w:szCs w:val="18"/>
-        </w:rPr>
-        <w:br/>
-        <w:t xml:space="preserve">         </w:t>
-      </w:r>
-      <w:r>
-        <w:rPr>
-          <w:rFonts w:ascii="Menlo" w:eastAsiaTheme="minorEastAsia" w:hAnsi="Menlo" w:cs="Menlo"/>
-          <w:b/>
-          <w:bCs/>
-          <w:color w:val="000080"/>
-          <w:sz w:val="18"/>
-          <w:szCs w:val="18"/>
-        </w:rPr>
-        <w:t xml:space="preserve">public void </w:t>
-      </w:r>
-      <w:r>
-        <w:rPr>
-          <w:rFonts w:ascii="Menlo" w:eastAsiaTheme="minorEastAsia" w:hAnsi="Menlo" w:cs="Menlo"/>
-          <w:color w:val="000000"/>
-          <w:sz w:val="18"/>
-          <w:szCs w:val="18"/>
-        </w:rPr>
-        <w:t>onSuccess(List&lt;AIKMService&gt; aikmServices) {</w:t>
-      </w:r>
-      <w:r>
-        <w:rPr>
-          <w:rFonts w:ascii="Menlo" w:eastAsiaTheme="minorEastAsia" w:hAnsi="Menlo" w:cs="Menlo"/>
-          <w:color w:val="000000"/>
-          <w:sz w:val="18"/>
-          <w:szCs w:val="18"/>
-        </w:rPr>
-        <w:br/>
-        <w:t xml:space="preserve">     </w:t>
-      </w:r>
-      <w:r>
-        <w:rPr>
-          <w:rFonts w:ascii="Menlo" w:eastAsiaTheme="minorEastAsia" w:hAnsi="Menlo" w:cs="Menlo"/>
-          <w:color w:val="000000"/>
-          <w:sz w:val="18"/>
-          <w:szCs w:val="18"/>
-        </w:rPr>
-        <w:t xml:space="preserve">       </w:t>
-      </w:r>
-      <w:r>
-        <w:rPr>
-          <w:rFonts w:ascii="Menlo" w:eastAsiaTheme="minorEastAsia" w:hAnsi="Menlo" w:cs="Menlo"/>
-          <w:color w:val="000000"/>
-          <w:sz w:val="18"/>
-          <w:szCs w:val="18"/>
-        </w:rPr>
-        <w:br/>
-        <w:t xml:space="preserve">         }</w:t>
-      </w:r>
-      <w:r>
-        <w:rPr>
-          <w:rFonts w:ascii="Menlo" w:eastAsiaTheme="minorEastAsia" w:hAnsi="Menlo" w:cs="Menlo"/>
-          <w:color w:val="000000"/>
-          <w:sz w:val="18"/>
-          <w:szCs w:val="18"/>
-        </w:rPr>
-        <w:br/>
-      </w:r>
-      <w:r>
-        <w:rPr>
-          <w:rFonts w:ascii="Menlo" w:eastAsiaTheme="minorEastAsia" w:hAnsi="Menlo" w:cs="Menlo"/>
-          <w:color w:val="000000"/>
-          <w:sz w:val="18"/>
-          <w:szCs w:val="18"/>
-        </w:rPr>
-        <w:br/>
-        <w:t xml:space="preserve">         </w:t>
-      </w:r>
-      <w:r>
-        <w:rPr>
-          <w:rFonts w:ascii="Menlo" w:eastAsiaTheme="minorEastAsia" w:hAnsi="Menlo" w:cs="Menlo"/>
-          <w:color w:val="808000"/>
-          <w:sz w:val="18"/>
-          <w:szCs w:val="18"/>
-        </w:rPr>
-        <w:t>@Override</w:t>
-      </w:r>
-      <w:r>
-        <w:rPr>
-          <w:rFonts w:ascii="Menlo" w:eastAsiaTheme="minorEastAsia" w:hAnsi="Menlo" w:cs="Menlo"/>
-          <w:color w:val="808000"/>
-          <w:sz w:val="18"/>
-          <w:szCs w:val="18"/>
-        </w:rPr>
-        <w:br/>
-        <w:t xml:space="preserve">         </w:t>
-      </w:r>
-      <w:r>
-        <w:rPr>
-          <w:rFonts w:ascii="Menlo" w:eastAsiaTheme="minorEastAsia" w:hAnsi="Menlo" w:cs="Menlo"/>
-          <w:b/>
-          <w:bCs/>
-          <w:color w:val="000080"/>
-          <w:sz w:val="18"/>
-          <w:szCs w:val="18"/>
-        </w:rPr>
-        <w:t xml:space="preserve">public void </w:t>
-      </w:r>
-      <w:r>
-        <w:rPr>
-          <w:rFonts w:ascii="Menlo" w:eastAsiaTheme="minorEastAsia" w:hAnsi="Menlo" w:cs="Menlo"/>
-          <w:color w:val="000000"/>
-          <w:sz w:val="18"/>
-          <w:szCs w:val="18"/>
-        </w:rPr>
-        <w:t>onError(ERRORVALUES error, String message) {</w:t>
-      </w:r>
-      <w:r>
-        <w:rPr>
-          <w:rFonts w:ascii="Menlo" w:eastAsiaTheme="minorEastAsia" w:hAnsi="Menlo" w:cs="Menlo"/>
-          <w:color w:val="000000"/>
-          <w:sz w:val="18"/>
-          <w:szCs w:val="18"/>
-        </w:rPr>
-        <w:br/>
-        <w:t xml:space="preserve">            Log.</w:t>
-      </w:r>
-      <w:r>
-        <w:rPr>
-          <w:rFonts w:ascii="Menlo" w:eastAsiaTheme="minorEastAsia" w:hAnsi="Menlo" w:cs="Menlo"/>
-          <w:i/>
-          <w:iCs/>
-          <w:color w:val="000000"/>
-          <w:sz w:val="18"/>
-          <w:szCs w:val="18"/>
-        </w:rPr>
-        <w:t>e</w:t>
-      </w:r>
-      <w:r>
-        <w:rPr>
-          <w:rFonts w:ascii="Menlo" w:eastAsiaTheme="minorEastAsia" w:hAnsi="Menlo" w:cs="Menlo"/>
-          <w:color w:val="000000"/>
-          <w:sz w:val="18"/>
-          <w:szCs w:val="18"/>
-        </w:rPr>
-        <w:t>(getClass().getSimpleName(), message);</w:t>
-      </w:r>
-      <w:r>
-        <w:rPr>
-          <w:rFonts w:ascii="Menlo" w:eastAsiaTheme="minorEastAsia" w:hAnsi="Menlo" w:cs="Menlo"/>
-          <w:color w:val="000000"/>
-          <w:sz w:val="18"/>
-          <w:szCs w:val="18"/>
-        </w:rPr>
-        <w:br/>
-        <w:t xml:space="preserve">         }</w:t>
-      </w:r>
-      <w:r>
-        <w:rPr>
-          <w:rFonts w:ascii="Menlo" w:eastAsiaTheme="minorEastAsia" w:hAnsi="Menlo" w:cs="Menlo"/>
-          <w:color w:val="000000"/>
-          <w:sz w:val="18"/>
-          <w:szCs w:val="18"/>
-        </w:rPr>
-        <w:br/>
-        <w:t xml:space="preserve">      });</w:t>
-      </w:r>
-      <w:r>
-        <w:rPr>
-          <w:rFonts w:ascii="Menlo" w:eastAsiaTheme="minorEastAsia" w:hAnsi="Menlo" w:cs="Menlo"/>
-          <w:color w:val="000000"/>
-          <w:sz w:val="18"/>
-          <w:szCs w:val="18"/>
-        </w:rPr>
-        <w:br/>
-        <w:t xml:space="preserve">   } </w:t>
-      </w:r>
-      <w:r>
-        <w:rPr>
-          <w:rFonts w:ascii="Menlo" w:eastAsiaTheme="minorEastAsia" w:hAnsi="Menlo" w:cs="Menlo"/>
-          <w:b/>
-          <w:bCs/>
-          <w:color w:val="000080"/>
-          <w:sz w:val="18"/>
-          <w:szCs w:val="18"/>
-        </w:rPr>
-        <w:t xml:space="preserve">catch </w:t>
-      </w:r>
-      <w:r>
-        <w:rPr>
-          <w:rFonts w:ascii="Menlo" w:eastAsiaTheme="minorEastAsia" w:hAnsi="Menlo" w:cs="Menlo"/>
-          <w:color w:val="000000"/>
-          <w:sz w:val="18"/>
-          <w:szCs w:val="18"/>
-        </w:rPr>
-        <w:t>(KeyBagJsonFileNotFoundException e) {</w:t>
-      </w:r>
-      <w:r>
-        <w:rPr>
-          <w:rFonts w:ascii="Menlo" w:eastAsiaTheme="minorEastAsia" w:hAnsi="Menlo" w:cs="Menlo"/>
-          <w:color w:val="000000"/>
-          <w:sz w:val="18"/>
-          <w:szCs w:val="18"/>
-        </w:rPr>
-        <w:br/>
-        <w:t xml:space="preserve">      e.printStackTrace();</w:t>
-      </w:r>
-      <w:r>
-        <w:rPr>
-          <w:rFonts w:ascii="Menlo" w:eastAsiaTheme="minorEastAsia" w:hAnsi="Menlo" w:cs="Menlo"/>
-          <w:color w:val="000000"/>
-          <w:sz w:val="18"/>
-          <w:szCs w:val="18"/>
-        </w:rPr>
-        <w:br/>
-        <w:t xml:space="preserve">   }</w:t>
-      </w:r>
-      <w:r>
-        <w:rPr>
-          <w:rFonts w:ascii="Menlo" w:eastAsiaTheme="minorEastAsia" w:hAnsi="Menlo" w:cs="Menlo"/>
-          <w:color w:val="000000"/>
-          <w:sz w:val="18"/>
-          <w:szCs w:val="18"/>
-        </w:rPr>
-        <w:br/>
-        <w:t xml:space="preserve">} </w:t>
-      </w:r>
-      <w:bookmarkStart w:id="51" w:name="_GoBack"/>
-      <w:bookmarkEnd w:id="51"/>
-    </w:p>
-    <w:p>
-      <w:pPr>
-        <w:pStyle w:val="ListParagraph"/>
-        <w:shd w:val="clear" w:color="auto" w:fill="FFFFFF"/>
-        <w:tabs>
-          <w:tab w:val="left" w:pos="916"/>
-          <w:tab w:val="left" w:pos="1832"/>
-          <w:tab w:val="left" w:pos="2748"/>
-          <w:tab w:val="left" w:pos="3664"/>
-          <w:tab w:val="left" w:pos="4580"/>
-          <w:tab w:val="left" w:pos="5496"/>
-          <w:tab w:val="left" w:pos="6412"/>
-          <w:tab w:val="left" w:pos="7328"/>
-          <w:tab w:val="left" w:pos="8244"/>
-          <w:tab w:val="left" w:pos="9160"/>
-          <w:tab w:val="left" w:pos="10076"/>
-          <w:tab w:val="left" w:pos="10992"/>
-          <w:tab w:val="left" w:pos="11908"/>
-          <w:tab w:val="left" w:pos="12824"/>
-          <w:tab w:val="left" w:pos="13740"/>
-          <w:tab w:val="left" w:pos="14656"/>
-        </w:tabs>
-        <w:rPr>
-          <w:rFonts w:ascii="Menlo" w:eastAsiaTheme="minorEastAsia" w:hAnsi="Menlo" w:cs="Menlo"/>
-          <w:color w:val="000000"/>
-          <w:sz w:val="18"/>
-          <w:szCs w:val="18"/>
-        </w:rPr>
-      </w:pPr>
-    </w:p>
-    <w:p>
-      <w:pPr>
         <w:pStyle w:val="ListParagraph"/>
         <w:numPr>
           <w:ilvl w:val="0"/>
@@ -49160,6 +48383,936 @@
       </w:pPr>
       <w:r>
         <w:rPr>
+          <w:rFonts w:eastAsiaTheme="minorEastAsia" w:cs="Arial"/>
+          <w:szCs w:val="24"/>
+          <w:lang w:val="en-GB"/>
+        </w:rPr>
+        <w:t>Generate AIKMap</w:t>
+      </w:r>
+      <w:r>
+        <w:rPr>
+          <w:rFonts w:eastAsiaTheme="minorEastAsia" w:cs="Arial"/>
+          <w:szCs w:val="24"/>
+          <w:lang w:val="en-GB"/>
+        </w:rPr>
+        <w:t>.json from KeyBagTool and add it in assets folder (Note</w:t>
+      </w:r>
+      <w:r>
+        <w:rPr>
+          <w:rFonts w:eastAsiaTheme="minorEastAsia" w:cs="Arial"/>
+          <w:szCs w:val="24"/>
+          <w:lang w:val="en-GB"/>
+        </w:rPr>
+        <w:t>:</w:t>
+      </w:r>
+      <w:r>
+        <w:rPr>
+          <w:rFonts w:eastAsiaTheme="minorEastAsia" w:cs="Arial"/>
+          <w:szCs w:val="24"/>
+          <w:lang w:val="en-GB"/>
+        </w:rPr>
+        <w:t xml:space="preserve"> file name should be </w:t>
+      </w:r>
+      <w:r>
+        <w:rPr>
+          <w:rFonts w:eastAsiaTheme="minorEastAsia" w:cs="Arial"/>
+          <w:szCs w:val="24"/>
+          <w:lang w:val="en-GB"/>
+        </w:rPr>
+        <w:t>AIKMap</w:t>
+      </w:r>
+      <w:r>
+        <w:rPr>
+          <w:rFonts w:eastAsiaTheme="minorEastAsia" w:cs="Arial"/>
+          <w:szCs w:val="24"/>
+          <w:lang w:val="en-GB"/>
+        </w:rPr>
+        <w:t xml:space="preserve">.json, if file name not found library throws </w:t>
+      </w:r>
+      <w:r>
+        <w:rPr>
+          <w:rFonts w:eastAsiaTheme="minorEastAsia" w:cs="Arial"/>
+          <w:szCs w:val="24"/>
+          <w:lang w:val="en-GB"/>
+        </w:rPr>
+        <w:t>AIKMJsonFileNotFoundException</w:t>
+      </w:r>
+    </w:p>
+    <w:p>
+      <w:pPr>
+        <w:pStyle w:val="ListParagraph"/>
+        <w:shd w:val="clear" w:color="auto" w:fill="FFFFFF"/>
+        <w:tabs>
+          <w:tab w:val="left" w:pos="916"/>
+          <w:tab w:val="left" w:pos="1832"/>
+          <w:tab w:val="left" w:pos="2748"/>
+          <w:tab w:val="left" w:pos="3664"/>
+          <w:tab w:val="left" w:pos="4580"/>
+          <w:tab w:val="left" w:pos="5496"/>
+          <w:tab w:val="left" w:pos="6412"/>
+          <w:tab w:val="left" w:pos="7328"/>
+          <w:tab w:val="left" w:pos="8244"/>
+          <w:tab w:val="left" w:pos="9160"/>
+          <w:tab w:val="left" w:pos="10076"/>
+          <w:tab w:val="left" w:pos="10992"/>
+          <w:tab w:val="left" w:pos="11908"/>
+          <w:tab w:val="left" w:pos="12824"/>
+          <w:tab w:val="left" w:pos="13740"/>
+          <w:tab w:val="left" w:pos="14656"/>
+        </w:tabs>
+        <w:rPr>
+          <w:rFonts w:ascii="Menlo" w:eastAsiaTheme="minorEastAsia" w:hAnsi="Menlo" w:cs="Menlo"/>
+          <w:color w:val="000000"/>
+          <w:sz w:val="18"/>
+          <w:szCs w:val="18"/>
+        </w:rPr>
+      </w:pPr>
+    </w:p>
+    <w:p>
+      <w:pPr>
+        <w:pStyle w:val="BodyText"/>
+        <w:numPr>
+          <w:ilvl w:val="0"/>
+          <w:numId w:val="29"/>
+        </w:numPr>
+        <w:rPr>
+          <w:rFonts w:eastAsiaTheme="minorEastAsia" w:cs="Arial"/>
+          <w:szCs w:val="24"/>
+          <w:lang w:val="en-GB"/>
+        </w:rPr>
+      </w:pPr>
+      <w:r>
+        <w:rPr>
+          <w:rFonts w:eastAsiaTheme="minorEastAsia" w:cs="Arial"/>
+          <w:szCs w:val="24"/>
+          <w:lang w:val="en-GB"/>
+        </w:rPr>
+        <w:t xml:space="preserve">Prepare </w:t>
+      </w:r>
+      <w:r>
+        <w:rPr>
+          <w:rFonts w:eastAsiaTheme="minorEastAsia" w:cs="Arial"/>
+          <w:szCs w:val="24"/>
+          <w:lang w:val="en-GB"/>
+        </w:rPr>
+        <w:t>a</w:t>
+      </w:r>
+      <w:r>
+        <w:rPr>
+          <w:rFonts w:eastAsiaTheme="minorEastAsia" w:cs="Arial"/>
+          <w:szCs w:val="24"/>
+          <w:lang w:val="en-GB"/>
+        </w:rPr>
+        <w:t xml:space="preserve"> </w:t>
+      </w:r>
+      <w:r>
+        <w:rPr>
+          <w:rFonts w:eastAsiaTheme="minorEastAsia" w:cs="Arial"/>
+          <w:szCs w:val="24"/>
+          <w:lang w:val="en-GB"/>
+        </w:rPr>
+        <w:t>List</w:t>
+      </w:r>
+      <w:r>
+        <w:rPr>
+          <w:rFonts w:eastAsiaTheme="minorEastAsia" w:cs="Arial"/>
+          <w:szCs w:val="24"/>
+          <w:lang w:val="en-GB"/>
+        </w:rPr>
+        <w:t xml:space="preserve"> of Service </w:t>
+      </w:r>
+      <w:r>
+        <w:rPr>
+          <w:rFonts w:eastAsiaTheme="minorEastAsia" w:cs="Arial"/>
+          <w:szCs w:val="24"/>
+          <w:lang w:val="en-GB"/>
+        </w:rPr>
+        <w:t>ids</w:t>
+      </w:r>
+      <w:r>
+        <w:rPr>
+          <w:rFonts w:eastAsiaTheme="minorEastAsia" w:cs="Arial"/>
+          <w:szCs w:val="24"/>
+          <w:lang w:val="en-GB"/>
+        </w:rPr>
+        <w:t xml:space="preserve"> </w:t>
+      </w:r>
+      <w:r>
+        <w:rPr>
+          <w:rFonts w:eastAsiaTheme="minorEastAsia" w:cs="Arial"/>
+          <w:szCs w:val="24"/>
+          <w:lang w:val="en-GB"/>
+        </w:rPr>
+        <w:t>for which Key Bag API provides Url mapped, Locale and Key Bag map which would contain de-obfuscated value.</w:t>
+      </w:r>
+    </w:p>
+    <w:p>
+      <w:pPr>
+        <w:pStyle w:val="BodyText"/>
+        <w:numPr>
+          <w:ilvl w:val="0"/>
+          <w:numId w:val="29"/>
+        </w:numPr>
+        <w:rPr>
+          <w:rFonts w:eastAsiaTheme="minorEastAsia" w:cs="Arial"/>
+          <w:szCs w:val="24"/>
+          <w:lang w:val="en-GB"/>
+        </w:rPr>
+      </w:pPr>
+      <w:r>
+        <w:rPr>
+          <w:rFonts w:eastAsiaTheme="minorEastAsia" w:cs="Arial"/>
+          <w:szCs w:val="24"/>
+          <w:lang w:val="en-GB"/>
+        </w:rPr>
+        <w:t>Find the below code for reference</w:t>
+      </w:r>
+    </w:p>
+    <w:p>
+      <w:pPr>
+        <w:shd w:val="clear" w:color="auto" w:fill="FFFFFF"/>
+        <w:tabs>
+          <w:tab w:val="left" w:pos="916"/>
+          <w:tab w:val="left" w:pos="1832"/>
+          <w:tab w:val="left" w:pos="2748"/>
+          <w:tab w:val="left" w:pos="3664"/>
+          <w:tab w:val="left" w:pos="4580"/>
+          <w:tab w:val="left" w:pos="5496"/>
+          <w:tab w:val="left" w:pos="6412"/>
+          <w:tab w:val="left" w:pos="7328"/>
+          <w:tab w:val="left" w:pos="8244"/>
+          <w:tab w:val="left" w:pos="9160"/>
+          <w:tab w:val="left" w:pos="10076"/>
+          <w:tab w:val="left" w:pos="10992"/>
+          <w:tab w:val="left" w:pos="11908"/>
+          <w:tab w:val="left" w:pos="12824"/>
+          <w:tab w:val="left" w:pos="13740"/>
+          <w:tab w:val="left" w:pos="14656"/>
+        </w:tabs>
+        <w:ind w:left="720"/>
+        <w:rPr>
+          <w:rFonts w:ascii="Menlo" w:eastAsiaTheme="minorEastAsia" w:hAnsi="Menlo" w:cs="Menlo"/>
+          <w:color w:val="000000"/>
+          <w:sz w:val="18"/>
+          <w:szCs w:val="18"/>
+        </w:rPr>
+      </w:pPr>
+      <w:r>
+        <w:rPr>
+          <w:rFonts w:ascii="Menlo" w:eastAsiaTheme="minorEastAsia" w:hAnsi="Menlo" w:cs="Menlo"/>
+          <w:b/>
+          <w:bCs/>
+          <w:color w:val="000080"/>
+          <w:sz w:val="18"/>
+          <w:szCs w:val="18"/>
+        </w:rPr>
+        <w:t xml:space="preserve">final </w:t>
+      </w:r>
+      <w:r>
+        <w:rPr>
+          <w:rFonts w:ascii="Menlo" w:eastAsiaTheme="minorEastAsia" w:hAnsi="Menlo" w:cs="Menlo"/>
+          <w:color w:val="000000"/>
+          <w:sz w:val="18"/>
+          <w:szCs w:val="18"/>
+        </w:rPr>
+        <w:t>AIKMInterface serviceInterface = AILDemouAppInterface.</w:t>
+      </w:r>
+      <w:r>
+        <w:rPr>
+          <w:rFonts w:ascii="Menlo" w:eastAsiaTheme="minorEastAsia" w:hAnsi="Menlo" w:cs="Menlo"/>
+          <w:i/>
+          <w:iCs/>
+          <w:color w:val="000000"/>
+          <w:sz w:val="18"/>
+          <w:szCs w:val="18"/>
+        </w:rPr>
+        <w:t>getInstance</w:t>
+      </w:r>
+      <w:r>
+        <w:rPr>
+          <w:rFonts w:ascii="Menlo" w:eastAsiaTheme="minorEastAsia" w:hAnsi="Menlo" w:cs="Menlo"/>
+          <w:color w:val="000000"/>
+          <w:sz w:val="18"/>
+          <w:szCs w:val="18"/>
+        </w:rPr>
+        <w:t>().getAppInfra().getAiKmInterface();</w:t>
+      </w:r>
+      <w:r>
+        <w:rPr>
+          <w:rFonts w:ascii="Menlo" w:eastAsiaTheme="minorEastAsia" w:hAnsi="Menlo" w:cs="Menlo"/>
+          <w:color w:val="000000"/>
+          <w:sz w:val="18"/>
+          <w:szCs w:val="18"/>
+        </w:rPr>
+        <w:br/>
+      </w:r>
+      <w:r>
+        <w:rPr>
+          <w:rFonts w:ascii="Menlo" w:eastAsiaTheme="minorEastAsia" w:hAnsi="Menlo" w:cs="Menlo"/>
+          <w:color w:val="000000"/>
+          <w:sz w:val="18"/>
+          <w:szCs w:val="18"/>
+        </w:rPr>
+        <w:br/>
+        <w:t xml:space="preserve">String serviceIdsFromEditText = </w:t>
+      </w:r>
+      <w:r>
+        <w:rPr>
+          <w:rFonts w:ascii="Menlo" w:eastAsiaTheme="minorEastAsia" w:hAnsi="Menlo" w:cs="Menlo"/>
+          <w:b/>
+          <w:bCs/>
+          <w:color w:val="660E7A"/>
+          <w:sz w:val="18"/>
+          <w:szCs w:val="18"/>
+        </w:rPr>
+        <w:t>serviceIdEditText</w:t>
+      </w:r>
+      <w:r>
+        <w:rPr>
+          <w:rFonts w:ascii="Menlo" w:eastAsiaTheme="minorEastAsia" w:hAnsi="Menlo" w:cs="Menlo"/>
+          <w:color w:val="000000"/>
+          <w:sz w:val="18"/>
+          <w:szCs w:val="18"/>
+        </w:rPr>
+        <w:t>.getText().toString();</w:t>
+      </w:r>
+      <w:r>
+        <w:rPr>
+          <w:rFonts w:ascii="Menlo" w:eastAsiaTheme="minorEastAsia" w:hAnsi="Menlo" w:cs="Menlo"/>
+          <w:color w:val="000000"/>
+          <w:sz w:val="18"/>
+          <w:szCs w:val="18"/>
+        </w:rPr>
+        <w:br/>
+      </w:r>
+      <w:r>
+        <w:rPr>
+          <w:rFonts w:ascii="Menlo" w:eastAsiaTheme="minorEastAsia" w:hAnsi="Menlo" w:cs="Menlo"/>
+          <w:b/>
+          <w:bCs/>
+          <w:color w:val="000080"/>
+          <w:sz w:val="18"/>
+          <w:szCs w:val="18"/>
+        </w:rPr>
+        <w:t>if</w:t>
+      </w:r>
+      <w:r>
+        <w:rPr>
+          <w:rFonts w:ascii="Menlo" w:eastAsiaTheme="minorEastAsia" w:hAnsi="Menlo" w:cs="Menlo"/>
+          <w:color w:val="000000"/>
+          <w:sz w:val="18"/>
+          <w:szCs w:val="18"/>
+        </w:rPr>
+        <w:t>(!TextUtils.</w:t>
+      </w:r>
+      <w:r>
+        <w:rPr>
+          <w:rFonts w:ascii="Menlo" w:eastAsiaTheme="minorEastAsia" w:hAnsi="Menlo" w:cs="Menlo"/>
+          <w:i/>
+          <w:iCs/>
+          <w:color w:val="000000"/>
+          <w:sz w:val="18"/>
+          <w:szCs w:val="18"/>
+        </w:rPr>
+        <w:t>isEmpty</w:t>
+      </w:r>
+      <w:r>
+        <w:rPr>
+          <w:rFonts w:ascii="Menlo" w:eastAsiaTheme="minorEastAsia" w:hAnsi="Menlo" w:cs="Menlo"/>
+          <w:color w:val="000000"/>
+          <w:sz w:val="18"/>
+          <w:szCs w:val="18"/>
+        </w:rPr>
+        <w:t>(serviceIdsFromEditText)) {</w:t>
+      </w:r>
+      <w:r>
+        <w:rPr>
+          <w:rFonts w:ascii="Menlo" w:eastAsiaTheme="minorEastAsia" w:hAnsi="Menlo" w:cs="Menlo"/>
+          <w:color w:val="000000"/>
+          <w:sz w:val="18"/>
+          <w:szCs w:val="18"/>
+        </w:rPr>
+        <w:br/>
+        <w:t xml:space="preserve">   String[] serviceIds = serviceIdsFromEditText.split(</w:t>
+      </w:r>
+      <w:r>
+        <w:rPr>
+          <w:rFonts w:ascii="Menlo" w:eastAsiaTheme="minorEastAsia" w:hAnsi="Menlo" w:cs="Menlo"/>
+          <w:b/>
+          <w:bCs/>
+          <w:color w:val="008000"/>
+          <w:sz w:val="18"/>
+          <w:szCs w:val="18"/>
+        </w:rPr>
+        <w:t>","</w:t>
+      </w:r>
+      <w:r>
+        <w:rPr>
+          <w:rFonts w:ascii="Menlo" w:eastAsiaTheme="minorEastAsia" w:hAnsi="Menlo" w:cs="Menlo"/>
+          <w:color w:val="000000"/>
+          <w:sz w:val="18"/>
+          <w:szCs w:val="18"/>
+        </w:rPr>
+        <w:t>);</w:t>
+      </w:r>
+      <w:r>
+        <w:rPr>
+          <w:rFonts w:ascii="Menlo" w:eastAsiaTheme="minorEastAsia" w:hAnsi="Menlo" w:cs="Menlo"/>
+          <w:color w:val="000000"/>
+          <w:sz w:val="18"/>
+          <w:szCs w:val="18"/>
+        </w:rPr>
+        <w:br/>
+      </w:r>
+      <w:r>
+        <w:rPr>
+          <w:rFonts w:ascii="Menlo" w:eastAsiaTheme="minorEastAsia" w:hAnsi="Menlo" w:cs="Menlo"/>
+          <w:color w:val="000000"/>
+          <w:sz w:val="18"/>
+          <w:szCs w:val="18"/>
+        </w:rPr>
+        <w:br/>
+        <w:t xml:space="preserve">   </w:t>
+      </w:r>
+      <w:r>
+        <w:rPr>
+          <w:rFonts w:ascii="Menlo" w:eastAsiaTheme="minorEastAsia" w:hAnsi="Menlo" w:cs="Menlo"/>
+          <w:b/>
+          <w:bCs/>
+          <w:color w:val="000080"/>
+          <w:sz w:val="18"/>
+          <w:szCs w:val="18"/>
+        </w:rPr>
+        <w:t xml:space="preserve">try </w:t>
+      </w:r>
+      <w:r>
+        <w:rPr>
+          <w:rFonts w:ascii="Menlo" w:eastAsiaTheme="minorEastAsia" w:hAnsi="Menlo" w:cs="Menlo"/>
+          <w:color w:val="000000"/>
+          <w:sz w:val="18"/>
+          <w:szCs w:val="18"/>
+        </w:rPr>
+        <w:t>{</w:t>
+      </w:r>
+      <w:r>
+        <w:rPr>
+          <w:rFonts w:ascii="Menlo" w:eastAsiaTheme="minorEastAsia" w:hAnsi="Menlo" w:cs="Menlo"/>
+          <w:color w:val="000000"/>
+          <w:sz w:val="18"/>
+          <w:szCs w:val="18"/>
+        </w:rPr>
+        <w:br/>
+        <w:t xml:space="preserve">      serviceInterface.getServicesForServiceIds(</w:t>
+      </w:r>
+      <w:r>
+        <w:rPr>
+          <w:rFonts w:ascii="Menlo" w:eastAsiaTheme="minorEastAsia" w:hAnsi="Menlo" w:cs="Menlo"/>
+          <w:b/>
+          <w:bCs/>
+          <w:color w:val="000080"/>
+          <w:sz w:val="18"/>
+          <w:szCs w:val="18"/>
+        </w:rPr>
+        <w:t xml:space="preserve">new </w:t>
+      </w:r>
+      <w:r>
+        <w:rPr>
+          <w:rFonts w:ascii="Menlo" w:eastAsiaTheme="minorEastAsia" w:hAnsi="Menlo" w:cs="Menlo"/>
+          <w:color w:val="000000"/>
+          <w:sz w:val="18"/>
+          <w:szCs w:val="18"/>
+        </w:rPr>
+        <w:t>ArrayList&lt;&gt;(Arrays.</w:t>
+      </w:r>
+      <w:r>
+        <w:rPr>
+          <w:rFonts w:ascii="Menlo" w:eastAsiaTheme="minorEastAsia" w:hAnsi="Menlo" w:cs="Menlo"/>
+          <w:i/>
+          <w:iCs/>
+          <w:color w:val="000000"/>
+          <w:sz w:val="18"/>
+          <w:szCs w:val="18"/>
+        </w:rPr>
+        <w:t>asList</w:t>
+      </w:r>
+      <w:r>
+        <w:rPr>
+          <w:rFonts w:ascii="Menlo" w:eastAsiaTheme="minorEastAsia" w:hAnsi="Menlo" w:cs="Menlo"/>
+          <w:color w:val="000000"/>
+          <w:sz w:val="18"/>
+          <w:szCs w:val="18"/>
+        </w:rPr>
+        <w:t xml:space="preserve">(serviceIds)), </w:t>
+      </w:r>
+      <w:r>
+        <w:rPr>
+          <w:rFonts w:ascii="Menlo" w:eastAsiaTheme="minorEastAsia" w:hAnsi="Menlo" w:cs="Menlo"/>
+          <w:b/>
+          <w:bCs/>
+          <w:color w:val="660E7A"/>
+          <w:sz w:val="18"/>
+          <w:szCs w:val="18"/>
+        </w:rPr>
+        <w:t>aikmServiceDiscoveryPreference</w:t>
+      </w:r>
+      <w:r>
+        <w:rPr>
+          <w:rFonts w:ascii="Menlo" w:eastAsiaTheme="minorEastAsia" w:hAnsi="Menlo" w:cs="Menlo"/>
+          <w:color w:val="000000"/>
+          <w:sz w:val="18"/>
+          <w:szCs w:val="18"/>
+        </w:rPr>
+        <w:t xml:space="preserve">, </w:t>
+      </w:r>
+      <w:r>
+        <w:rPr>
+          <w:rFonts w:ascii="Menlo" w:eastAsiaTheme="minorEastAsia" w:hAnsi="Menlo" w:cs="Menlo"/>
+          <w:b/>
+          <w:bCs/>
+          <w:color w:val="000080"/>
+          <w:sz w:val="18"/>
+          <w:szCs w:val="18"/>
+        </w:rPr>
+        <w:t>null</w:t>
+      </w:r>
+      <w:r>
+        <w:rPr>
+          <w:rFonts w:ascii="Menlo" w:eastAsiaTheme="minorEastAsia" w:hAnsi="Menlo" w:cs="Menlo"/>
+          <w:color w:val="000000"/>
+          <w:sz w:val="18"/>
+          <w:szCs w:val="18"/>
+        </w:rPr>
+        <w:t xml:space="preserve">, </w:t>
+      </w:r>
+      <w:r>
+        <w:rPr>
+          <w:rFonts w:ascii="Menlo" w:eastAsiaTheme="minorEastAsia" w:hAnsi="Menlo" w:cs="Menlo"/>
+          <w:b/>
+          <w:bCs/>
+          <w:color w:val="000080"/>
+          <w:sz w:val="18"/>
+          <w:szCs w:val="18"/>
+        </w:rPr>
+        <w:t xml:space="preserve">new </w:t>
+      </w:r>
+      <w:r>
+        <w:rPr>
+          <w:rFonts w:ascii="Menlo" w:eastAsiaTheme="minorEastAsia" w:hAnsi="Menlo" w:cs="Menlo"/>
+          <w:color w:val="000000"/>
+          <w:sz w:val="18"/>
+          <w:szCs w:val="18"/>
+        </w:rPr>
+        <w:t>ServiceDiscoveryInterface.OnGetServicesListener() {</w:t>
+      </w:r>
+      <w:r>
+        <w:rPr>
+          <w:rFonts w:ascii="Menlo" w:eastAsiaTheme="minorEastAsia" w:hAnsi="Menlo" w:cs="Menlo"/>
+          <w:color w:val="000000"/>
+          <w:sz w:val="18"/>
+          <w:szCs w:val="18"/>
+        </w:rPr>
+        <w:br/>
+        <w:t xml:space="preserve">         </w:t>
+      </w:r>
+      <w:r>
+        <w:rPr>
+          <w:rFonts w:ascii="Menlo" w:eastAsiaTheme="minorEastAsia" w:hAnsi="Menlo" w:cs="Menlo"/>
+          <w:color w:val="808000"/>
+          <w:sz w:val="18"/>
+          <w:szCs w:val="18"/>
+        </w:rPr>
+        <w:t>@Override</w:t>
+      </w:r>
+      <w:r>
+        <w:rPr>
+          <w:rFonts w:ascii="Menlo" w:eastAsiaTheme="minorEastAsia" w:hAnsi="Menlo" w:cs="Menlo"/>
+          <w:color w:val="808000"/>
+          <w:sz w:val="18"/>
+          <w:szCs w:val="18"/>
+        </w:rPr>
+        <w:br/>
+        <w:t xml:space="preserve">         </w:t>
+      </w:r>
+      <w:r>
+        <w:rPr>
+          <w:rFonts w:ascii="Menlo" w:eastAsiaTheme="minorEastAsia" w:hAnsi="Menlo" w:cs="Menlo"/>
+          <w:b/>
+          <w:bCs/>
+          <w:color w:val="000080"/>
+          <w:sz w:val="18"/>
+          <w:szCs w:val="18"/>
+        </w:rPr>
+        <w:t xml:space="preserve">public void </w:t>
+      </w:r>
+      <w:r>
+        <w:rPr>
+          <w:rFonts w:ascii="Menlo" w:eastAsiaTheme="minorEastAsia" w:hAnsi="Menlo" w:cs="Menlo"/>
+          <w:color w:val="000000"/>
+          <w:sz w:val="18"/>
+          <w:szCs w:val="18"/>
+        </w:rPr>
+        <w:t>onSuccess(List&lt;AIKMService&gt; aikmServices) {</w:t>
+      </w:r>
+      <w:r>
+        <w:rPr>
+          <w:rFonts w:ascii="Menlo" w:eastAsiaTheme="minorEastAsia" w:hAnsi="Menlo" w:cs="Menlo"/>
+          <w:color w:val="000000"/>
+          <w:sz w:val="18"/>
+          <w:szCs w:val="18"/>
+        </w:rPr>
+        <w:br/>
+      </w:r>
+      <w:r>
+        <w:rPr>
+          <w:rFonts w:ascii="Menlo" w:eastAsiaTheme="minorEastAsia" w:hAnsi="Menlo" w:cs="Menlo"/>
+          <w:color w:val="000000"/>
+          <w:sz w:val="18"/>
+          <w:szCs w:val="18"/>
+        </w:rPr>
+        <w:br/>
+        <w:t xml:space="preserve">         }</w:t>
+      </w:r>
+      <w:r>
+        <w:rPr>
+          <w:rFonts w:ascii="Menlo" w:eastAsiaTheme="minorEastAsia" w:hAnsi="Menlo" w:cs="Menlo"/>
+          <w:color w:val="000000"/>
+          <w:sz w:val="18"/>
+          <w:szCs w:val="18"/>
+        </w:rPr>
+        <w:br/>
+      </w:r>
+      <w:r>
+        <w:rPr>
+          <w:rFonts w:ascii="Menlo" w:eastAsiaTheme="minorEastAsia" w:hAnsi="Menlo" w:cs="Menlo"/>
+          <w:color w:val="000000"/>
+          <w:sz w:val="18"/>
+          <w:szCs w:val="18"/>
+        </w:rPr>
+        <w:br/>
+        <w:t xml:space="preserve">         </w:t>
+      </w:r>
+      <w:r>
+        <w:rPr>
+          <w:rFonts w:ascii="Menlo" w:eastAsiaTheme="minorEastAsia" w:hAnsi="Menlo" w:cs="Menlo"/>
+          <w:color w:val="808000"/>
+          <w:sz w:val="18"/>
+          <w:szCs w:val="18"/>
+        </w:rPr>
+        <w:t>@Override</w:t>
+      </w:r>
+      <w:r>
+        <w:rPr>
+          <w:rFonts w:ascii="Menlo" w:eastAsiaTheme="minorEastAsia" w:hAnsi="Menlo" w:cs="Menlo"/>
+          <w:color w:val="808000"/>
+          <w:sz w:val="18"/>
+          <w:szCs w:val="18"/>
+        </w:rPr>
+        <w:br/>
+        <w:t xml:space="preserve">         </w:t>
+      </w:r>
+      <w:r>
+        <w:rPr>
+          <w:rFonts w:ascii="Menlo" w:eastAsiaTheme="minorEastAsia" w:hAnsi="Menlo" w:cs="Menlo"/>
+          <w:b/>
+          <w:bCs/>
+          <w:color w:val="000080"/>
+          <w:sz w:val="18"/>
+          <w:szCs w:val="18"/>
+        </w:rPr>
+        <w:t xml:space="preserve">public void </w:t>
+      </w:r>
+      <w:r>
+        <w:rPr>
+          <w:rFonts w:ascii="Menlo" w:eastAsiaTheme="minorEastAsia" w:hAnsi="Menlo" w:cs="Menlo"/>
+          <w:color w:val="000000"/>
+          <w:sz w:val="18"/>
+          <w:szCs w:val="18"/>
+        </w:rPr>
+        <w:t>onError(ERRORVALUES error, String message) {</w:t>
+      </w:r>
+      <w:r>
+        <w:rPr>
+          <w:rFonts w:ascii="Menlo" w:eastAsiaTheme="minorEastAsia" w:hAnsi="Menlo" w:cs="Menlo"/>
+          <w:color w:val="000000"/>
+          <w:sz w:val="18"/>
+          <w:szCs w:val="18"/>
+        </w:rPr>
+        <w:br/>
+        <w:t xml:space="preserve">            Log.</w:t>
+      </w:r>
+      <w:r>
+        <w:rPr>
+          <w:rFonts w:ascii="Menlo" w:eastAsiaTheme="minorEastAsia" w:hAnsi="Menlo" w:cs="Menlo"/>
+          <w:i/>
+          <w:iCs/>
+          <w:color w:val="000000"/>
+          <w:sz w:val="18"/>
+          <w:szCs w:val="18"/>
+        </w:rPr>
+        <w:t>e</w:t>
+      </w:r>
+      <w:r>
+        <w:rPr>
+          <w:rFonts w:ascii="Menlo" w:eastAsiaTheme="minorEastAsia" w:hAnsi="Menlo" w:cs="Menlo"/>
+          <w:color w:val="000000"/>
+          <w:sz w:val="18"/>
+          <w:szCs w:val="18"/>
+        </w:rPr>
+        <w:t>(getClass().getSimpleName(), message);</w:t>
+      </w:r>
+      <w:r>
+        <w:rPr>
+          <w:rFonts w:ascii="Menlo" w:eastAsiaTheme="minorEastAsia" w:hAnsi="Menlo" w:cs="Menlo"/>
+          <w:color w:val="000000"/>
+          <w:sz w:val="18"/>
+          <w:szCs w:val="18"/>
+        </w:rPr>
+        <w:br/>
+      </w:r>
+      <w:r>
+        <w:rPr>
+          <w:rFonts w:ascii="Menlo" w:eastAsiaTheme="minorEastAsia" w:hAnsi="Menlo" w:cs="Menlo"/>
+          <w:color w:val="000000"/>
+          <w:sz w:val="18"/>
+          <w:szCs w:val="18"/>
+        </w:rPr>
+        <w:t xml:space="preserve">         </w:t>
+      </w:r>
+      <w:r>
+        <w:rPr>
+          <w:rFonts w:ascii="Menlo" w:eastAsiaTheme="minorEastAsia" w:hAnsi="Menlo" w:cs="Menlo"/>
+          <w:color w:val="000000"/>
+          <w:sz w:val="18"/>
+          <w:szCs w:val="18"/>
+        </w:rPr>
+        <w:t>}</w:t>
+      </w:r>
+      <w:r>
+        <w:rPr>
+          <w:rFonts w:ascii="Menlo" w:eastAsiaTheme="minorEastAsia" w:hAnsi="Menlo" w:cs="Menlo"/>
+          <w:color w:val="000000"/>
+          <w:sz w:val="18"/>
+          <w:szCs w:val="18"/>
+        </w:rPr>
+        <w:br/>
+        <w:t xml:space="preserve">      });</w:t>
+      </w:r>
+      <w:r>
+        <w:rPr>
+          <w:rFonts w:ascii="Menlo" w:eastAsiaTheme="minorEastAsia" w:hAnsi="Menlo" w:cs="Menlo"/>
+          <w:color w:val="000000"/>
+          <w:sz w:val="18"/>
+          <w:szCs w:val="18"/>
+        </w:rPr>
+        <w:br/>
+        <w:t xml:space="preserve">   } </w:t>
+      </w:r>
+      <w:r>
+        <w:rPr>
+          <w:rFonts w:ascii="Menlo" w:eastAsiaTheme="minorEastAsia" w:hAnsi="Menlo" w:cs="Menlo"/>
+          <w:b/>
+          <w:bCs/>
+          <w:color w:val="000080"/>
+          <w:sz w:val="18"/>
+          <w:szCs w:val="18"/>
+        </w:rPr>
+        <w:t xml:space="preserve">catch </w:t>
+      </w:r>
+      <w:r>
+        <w:rPr>
+          <w:rFonts w:ascii="Menlo" w:eastAsiaTheme="minorEastAsia" w:hAnsi="Menlo" w:cs="Menlo"/>
+          <w:color w:val="000000"/>
+          <w:sz w:val="18"/>
+          <w:szCs w:val="18"/>
+        </w:rPr>
+        <w:t>(AIKMJsonFileNotFoundException e) {</w:t>
+      </w:r>
+      <w:r>
+        <w:rPr>
+          <w:rFonts w:ascii="Menlo" w:eastAsiaTheme="minorEastAsia" w:hAnsi="Menlo" w:cs="Menlo"/>
+          <w:color w:val="000000"/>
+          <w:sz w:val="18"/>
+          <w:szCs w:val="18"/>
+        </w:rPr>
+        <w:br/>
+        <w:t xml:space="preserve">      Log.</w:t>
+      </w:r>
+      <w:r>
+        <w:rPr>
+          <w:rFonts w:ascii="Menlo" w:eastAsiaTheme="minorEastAsia" w:hAnsi="Menlo" w:cs="Menlo"/>
+          <w:i/>
+          <w:iCs/>
+          <w:color w:val="000000"/>
+          <w:sz w:val="18"/>
+          <w:szCs w:val="18"/>
+        </w:rPr>
+        <w:t>e</w:t>
+      </w:r>
+      <w:r>
+        <w:rPr>
+          <w:rFonts w:ascii="Menlo" w:eastAsiaTheme="minorEastAsia" w:hAnsi="Menlo" w:cs="Menlo"/>
+          <w:color w:val="000000"/>
+          <w:sz w:val="18"/>
+          <w:szCs w:val="18"/>
+        </w:rPr>
+        <w:t>(</w:t>
+      </w:r>
+      <w:r>
+        <w:rPr>
+          <w:rFonts w:ascii="Menlo" w:eastAsiaTheme="minorEastAsia" w:hAnsi="Menlo" w:cs="Menlo"/>
+          <w:b/>
+          <w:bCs/>
+          <w:color w:val="008000"/>
+          <w:sz w:val="18"/>
+          <w:szCs w:val="18"/>
+        </w:rPr>
+        <w:t>"error "</w:t>
+      </w:r>
+      <w:r>
+        <w:rPr>
+          <w:rFonts w:ascii="Menlo" w:eastAsiaTheme="minorEastAsia" w:hAnsi="Menlo" w:cs="Menlo"/>
+          <w:color w:val="000000"/>
+          <w:sz w:val="18"/>
+          <w:szCs w:val="18"/>
+        </w:rPr>
+        <w:t>,</w:t>
+      </w:r>
+      <w:r>
+        <w:rPr>
+          <w:rFonts w:ascii="Menlo" w:eastAsiaTheme="minorEastAsia" w:hAnsi="Menlo" w:cs="Menlo"/>
+          <w:b/>
+          <w:bCs/>
+          <w:color w:val="008000"/>
+          <w:sz w:val="18"/>
+          <w:szCs w:val="18"/>
+        </w:rPr>
+        <w:t>" Json file not found "</w:t>
+      </w:r>
+      <w:r>
+        <w:rPr>
+          <w:rFonts w:ascii="Menlo" w:eastAsiaTheme="minorEastAsia" w:hAnsi="Menlo" w:cs="Menlo"/>
+          <w:color w:val="000000"/>
+          <w:sz w:val="18"/>
+          <w:szCs w:val="18"/>
+        </w:rPr>
+        <w:t>);</w:t>
+      </w:r>
+      <w:r>
+        <w:rPr>
+          <w:rFonts w:ascii="Menlo" w:eastAsiaTheme="minorEastAsia" w:hAnsi="Menlo" w:cs="Menlo"/>
+          <w:color w:val="000000"/>
+          <w:sz w:val="18"/>
+          <w:szCs w:val="18"/>
+        </w:rPr>
+        <w:br/>
+        <w:t xml:space="preserve">   }</w:t>
+      </w:r>
+      <w:r>
+        <w:rPr>
+          <w:rFonts w:ascii="Menlo" w:eastAsiaTheme="minorEastAsia" w:hAnsi="Menlo" w:cs="Menlo"/>
+          <w:color w:val="000000"/>
+          <w:sz w:val="18"/>
+          <w:szCs w:val="18"/>
+        </w:rPr>
+        <w:br/>
+        <w:t xml:space="preserve">} </w:t>
+      </w:r>
+    </w:p>
+    <w:p>
+      <w:pPr>
+        <w:pStyle w:val="ListParagraph"/>
+        <w:shd w:val="clear" w:color="auto" w:fill="FFFFFF"/>
+        <w:tabs>
+          <w:tab w:val="left" w:pos="916"/>
+          <w:tab w:val="left" w:pos="1832"/>
+          <w:tab w:val="left" w:pos="2748"/>
+          <w:tab w:val="left" w:pos="3664"/>
+          <w:tab w:val="left" w:pos="4580"/>
+          <w:tab w:val="left" w:pos="5496"/>
+          <w:tab w:val="left" w:pos="6412"/>
+          <w:tab w:val="left" w:pos="7328"/>
+          <w:tab w:val="left" w:pos="8244"/>
+          <w:tab w:val="left" w:pos="9160"/>
+          <w:tab w:val="left" w:pos="10076"/>
+          <w:tab w:val="left" w:pos="10992"/>
+          <w:tab w:val="left" w:pos="11908"/>
+          <w:tab w:val="left" w:pos="12824"/>
+          <w:tab w:val="left" w:pos="13740"/>
+          <w:tab w:val="left" w:pos="14656"/>
+        </w:tabs>
+        <w:rPr>
+          <w:rFonts w:ascii="Menlo" w:eastAsiaTheme="minorEastAsia" w:hAnsi="Menlo" w:cs="Menlo"/>
+          <w:color w:val="000000"/>
+          <w:sz w:val="18"/>
+          <w:szCs w:val="18"/>
+        </w:rPr>
+      </w:pPr>
+    </w:p>
+    <w:p>
+      <w:pPr>
+        <w:pStyle w:val="ListParagraph"/>
+        <w:shd w:val="clear" w:color="auto" w:fill="FFFFFF"/>
+        <w:tabs>
+          <w:tab w:val="left" w:pos="916"/>
+          <w:tab w:val="left" w:pos="1832"/>
+          <w:tab w:val="left" w:pos="2748"/>
+          <w:tab w:val="left" w:pos="3664"/>
+          <w:tab w:val="left" w:pos="4580"/>
+          <w:tab w:val="left" w:pos="5496"/>
+          <w:tab w:val="left" w:pos="6412"/>
+          <w:tab w:val="left" w:pos="7328"/>
+          <w:tab w:val="left" w:pos="8244"/>
+          <w:tab w:val="left" w:pos="9160"/>
+          <w:tab w:val="left" w:pos="10076"/>
+          <w:tab w:val="left" w:pos="10992"/>
+          <w:tab w:val="left" w:pos="11908"/>
+          <w:tab w:val="left" w:pos="12824"/>
+          <w:tab w:val="left" w:pos="13740"/>
+          <w:tab w:val="left" w:pos="14656"/>
+        </w:tabs>
+        <w:rPr>
+          <w:rFonts w:ascii="Menlo" w:eastAsiaTheme="minorEastAsia" w:hAnsi="Menlo" w:cs="Menlo"/>
+          <w:color w:val="000000"/>
+          <w:sz w:val="18"/>
+          <w:szCs w:val="18"/>
+        </w:rPr>
+      </w:pPr>
+    </w:p>
+    <w:p>
+      <w:pPr>
+        <w:pStyle w:val="ListParagraph"/>
+        <w:numPr>
+          <w:ilvl w:val="0"/>
+          <w:numId w:val="29"/>
+        </w:numPr>
+        <w:shd w:val="clear" w:color="auto" w:fill="FFFFFF"/>
+        <w:tabs>
+          <w:tab w:val="left" w:pos="916"/>
+          <w:tab w:val="left" w:pos="1832"/>
+          <w:tab w:val="left" w:pos="2748"/>
+          <w:tab w:val="left" w:pos="3664"/>
+          <w:tab w:val="left" w:pos="4580"/>
+          <w:tab w:val="left" w:pos="5496"/>
+          <w:tab w:val="left" w:pos="6412"/>
+          <w:tab w:val="left" w:pos="7328"/>
+          <w:tab w:val="left" w:pos="8244"/>
+          <w:tab w:val="left" w:pos="9160"/>
+          <w:tab w:val="left" w:pos="10076"/>
+          <w:tab w:val="left" w:pos="10992"/>
+          <w:tab w:val="left" w:pos="11908"/>
+          <w:tab w:val="left" w:pos="12824"/>
+          <w:tab w:val="left" w:pos="13740"/>
+          <w:tab w:val="left" w:pos="14656"/>
+        </w:tabs>
+        <w:rPr>
+          <w:rFonts w:ascii="Menlo" w:eastAsiaTheme="minorEastAsia" w:hAnsi="Menlo" w:cs="Menlo"/>
+          <w:color w:val="000000"/>
+          <w:sz w:val="18"/>
+          <w:szCs w:val="18"/>
+        </w:rPr>
+      </w:pPr>
+      <w:r>
+        <w:rPr>
           <w:rFonts w:ascii="Menlo" w:eastAsiaTheme="minorEastAsia" w:hAnsi="Menlo" w:cs="Menlo"/>
           <w:color w:val="000000"/>
           <w:sz w:val="18"/>
@@ -49275,7 +49428,7 @@
           <w:sz w:val="18"/>
           <w:szCs w:val="18"/>
         </w:rPr>
-        <w:t>keyBag</w:t>
+        <w:t>map</w:t>
       </w:r>
       <w:r>
         <w:rPr>
@@ -49327,7 +49480,16 @@
           <w:sz w:val="18"/>
           <w:szCs w:val="18"/>
         </w:rPr>
-        <w:t xml:space="preserve">KEY_BAG_ERROR </w:t>
+        <w:t>MapError</w:t>
+      </w:r>
+      <w:r>
+        <w:rPr>
+          <w:rFonts w:ascii="Menlo" w:eastAsiaTheme="minorEastAsia" w:hAnsi="Menlo" w:cs="Menlo"/>
+          <w:color w:val="000000"/>
+          <w:sz w:val="18"/>
+          <w:szCs w:val="18"/>
+        </w:rPr>
+        <w:t xml:space="preserve"> </w:t>
       </w:r>
       <w:r>
         <w:rPr>
@@ -49338,7 +49500,18 @@
           <w:sz w:val="18"/>
           <w:szCs w:val="18"/>
         </w:rPr>
-        <w:t>key_bag_error</w:t>
+        <w:t>mapE</w:t>
+      </w:r>
+      <w:r>
+        <w:rPr>
+          <w:rFonts w:ascii="Menlo" w:eastAsiaTheme="minorEastAsia" w:hAnsi="Menlo" w:cs="Menlo"/>
+          <w:b/>
+          <w:bCs/>
+          <w:color w:val="660E7A"/>
+          <w:sz w:val="18"/>
+          <w:szCs w:val="18"/>
+        </w:rPr>
+        <w:t>rror</w:t>
       </w:r>
       <w:r>
         <w:rPr>
@@ -49482,18 +49655,7 @@
           <w:sz w:val="18"/>
           <w:szCs w:val="18"/>
         </w:rPr>
-        <w:t>mConfigUrl</w:t>
-      </w:r>
-      <w:r>
-        <w:rPr>
-          <w:rFonts w:ascii="Menlo" w:eastAsiaTheme="minorEastAsia" w:hAnsi="Menlo" w:cs="Menlo"/>
-          <w:b/>
-          <w:bCs/>
-          <w:color w:val="660E7A"/>
-          <w:sz w:val="18"/>
-          <w:szCs w:val="18"/>
-        </w:rPr>
-        <w:t>,</w:t>
+        <w:t>mConfigUrl,</w:t>
       </w:r>
       <w:r>
         <w:rPr>
@@ -49567,6 +49729,610 @@
         </w:rPr>
         <w:t>, returns error if found while fetching url.</w:t>
       </w:r>
+    </w:p>
+    <w:p>
+      <w:pPr>
+        <w:shd w:val="clear" w:color="auto" w:fill="FFFFFF"/>
+        <w:tabs>
+          <w:tab w:val="left" w:pos="916"/>
+          <w:tab w:val="left" w:pos="1832"/>
+          <w:tab w:val="left" w:pos="2748"/>
+          <w:tab w:val="left" w:pos="3664"/>
+          <w:tab w:val="left" w:pos="4580"/>
+          <w:tab w:val="left" w:pos="5496"/>
+          <w:tab w:val="left" w:pos="6412"/>
+          <w:tab w:val="left" w:pos="7328"/>
+          <w:tab w:val="left" w:pos="8244"/>
+          <w:tab w:val="left" w:pos="9160"/>
+          <w:tab w:val="left" w:pos="10076"/>
+          <w:tab w:val="left" w:pos="10992"/>
+          <w:tab w:val="left" w:pos="11908"/>
+          <w:tab w:val="left" w:pos="12824"/>
+          <w:tab w:val="left" w:pos="13740"/>
+          <w:tab w:val="left" w:pos="14656"/>
+        </w:tabs>
+        <w:rPr>
+          <w:rFonts w:ascii="Menlo" w:eastAsiaTheme="minorEastAsia" w:hAnsi="Menlo" w:cs="Menlo"/>
+          <w:color w:val="000000"/>
+          <w:sz w:val="18"/>
+          <w:szCs w:val="18"/>
+        </w:rPr>
+      </w:pPr>
+    </w:p>
+    <w:p>
+      <w:pPr>
+        <w:shd w:val="clear" w:color="auto" w:fill="FFFFFF"/>
+        <w:tabs>
+          <w:tab w:val="left" w:pos="916"/>
+          <w:tab w:val="left" w:pos="1832"/>
+          <w:tab w:val="left" w:pos="2748"/>
+          <w:tab w:val="left" w:pos="3664"/>
+          <w:tab w:val="left" w:pos="4580"/>
+          <w:tab w:val="left" w:pos="5496"/>
+          <w:tab w:val="left" w:pos="6412"/>
+          <w:tab w:val="left" w:pos="7328"/>
+          <w:tab w:val="left" w:pos="8244"/>
+          <w:tab w:val="left" w:pos="9160"/>
+          <w:tab w:val="left" w:pos="10076"/>
+          <w:tab w:val="left" w:pos="10992"/>
+          <w:tab w:val="left" w:pos="11908"/>
+          <w:tab w:val="left" w:pos="12824"/>
+          <w:tab w:val="left" w:pos="13740"/>
+          <w:tab w:val="left" w:pos="14656"/>
+        </w:tabs>
+        <w:rPr>
+          <w:rFonts w:ascii="Menlo" w:eastAsiaTheme="minorEastAsia" w:hAnsi="Menlo" w:cs="Menlo"/>
+          <w:color w:val="000000"/>
+          <w:sz w:val="18"/>
+          <w:szCs w:val="18"/>
+        </w:rPr>
+      </w:pPr>
+      <w:r>
+        <w:rPr>
+          <w:rFonts w:ascii="Menlo" w:eastAsiaTheme="minorEastAsia" w:hAnsi="Menlo" w:cs="Menlo"/>
+          <w:color w:val="000000"/>
+          <w:sz w:val="18"/>
+          <w:szCs w:val="18"/>
+        </w:rPr>
+        <w:tab/>
+        <w:t>Enum mapError would hold below error values based on certain conditions</w:t>
+      </w:r>
+    </w:p>
+    <w:p>
+      <w:pPr>
+        <w:shd w:val="clear" w:color="auto" w:fill="FFFFFF"/>
+        <w:tabs>
+          <w:tab w:val="left" w:pos="916"/>
+          <w:tab w:val="left" w:pos="1832"/>
+          <w:tab w:val="left" w:pos="2748"/>
+          <w:tab w:val="left" w:pos="3664"/>
+          <w:tab w:val="left" w:pos="4580"/>
+          <w:tab w:val="left" w:pos="5496"/>
+          <w:tab w:val="left" w:pos="6412"/>
+          <w:tab w:val="left" w:pos="7328"/>
+          <w:tab w:val="left" w:pos="8244"/>
+          <w:tab w:val="left" w:pos="9160"/>
+          <w:tab w:val="left" w:pos="10076"/>
+          <w:tab w:val="left" w:pos="10992"/>
+          <w:tab w:val="left" w:pos="11908"/>
+          <w:tab w:val="left" w:pos="12824"/>
+          <w:tab w:val="left" w:pos="13740"/>
+          <w:tab w:val="left" w:pos="14656"/>
+        </w:tabs>
+        <w:rPr>
+          <w:rFonts w:ascii="Menlo" w:eastAsiaTheme="minorEastAsia" w:hAnsi="Menlo" w:cs="Menlo"/>
+          <w:color w:val="000000"/>
+          <w:sz w:val="18"/>
+          <w:szCs w:val="18"/>
+        </w:rPr>
+      </w:pPr>
+    </w:p>
+    <w:p>
+      <w:pPr>
+        <w:shd w:val="clear" w:color="auto" w:fill="FFFFFF"/>
+        <w:tabs>
+          <w:tab w:val="left" w:pos="916"/>
+          <w:tab w:val="left" w:pos="1832"/>
+          <w:tab w:val="left" w:pos="2748"/>
+          <w:tab w:val="left" w:pos="3664"/>
+          <w:tab w:val="left" w:pos="4580"/>
+          <w:tab w:val="left" w:pos="5496"/>
+          <w:tab w:val="left" w:pos="6412"/>
+          <w:tab w:val="left" w:pos="7328"/>
+          <w:tab w:val="left" w:pos="8244"/>
+          <w:tab w:val="left" w:pos="9160"/>
+          <w:tab w:val="left" w:pos="10076"/>
+          <w:tab w:val="left" w:pos="10992"/>
+          <w:tab w:val="left" w:pos="11908"/>
+          <w:tab w:val="left" w:pos="12824"/>
+          <w:tab w:val="left" w:pos="13740"/>
+          <w:tab w:val="left" w:pos="14656"/>
+        </w:tabs>
+        <w:ind w:left="1180"/>
+        <w:rPr>
+          <w:rFonts w:ascii="Menlo" w:eastAsiaTheme="minorEastAsia" w:hAnsi="Menlo" w:cs="Menlo"/>
+          <w:color w:val="000000"/>
+          <w:sz w:val="18"/>
+          <w:szCs w:val="18"/>
+        </w:rPr>
+      </w:pPr>
+      <w:r>
+        <w:rPr>
+          <w:rFonts w:ascii="Menlo" w:eastAsiaTheme="minorEastAsia" w:hAnsi="Menlo" w:cs="Menlo"/>
+          <w:b/>
+          <w:color w:val="000000"/>
+          <w:sz w:val="18"/>
+          <w:szCs w:val="18"/>
+        </w:rPr>
+        <w:t>INVALID_INDEX_URL</w:t>
+      </w:r>
+      <w:r>
+        <w:rPr>
+          <w:rFonts w:ascii="Menlo" w:eastAsiaTheme="minorEastAsia" w:hAnsi="Menlo" w:cs="Menlo"/>
+          <w:color w:val="000000"/>
+          <w:sz w:val="18"/>
+          <w:szCs w:val="18"/>
+        </w:rPr>
+        <w:t xml:space="preserve"> – When </w:t>
+      </w:r>
+      <w:r>
+        <w:rPr>
+          <w:rFonts w:ascii="Menlo" w:eastAsiaTheme="minorEastAsia" w:hAnsi="Menlo" w:cs="Menlo"/>
+          <w:color w:val="000000"/>
+          <w:sz w:val="18"/>
+          <w:szCs w:val="18"/>
+        </w:rPr>
+        <w:t>Invalid index url returned from service discovery</w:t>
+      </w:r>
+      <w:r>
+        <w:rPr>
+          <w:rFonts w:ascii="Menlo" w:eastAsiaTheme="minorEastAsia" w:hAnsi="Menlo" w:cs="Menlo"/>
+          <w:color w:val="000000"/>
+          <w:sz w:val="18"/>
+          <w:szCs w:val="18"/>
+        </w:rPr>
+        <w:t xml:space="preserve"> for the provided service_id.</w:t>
+      </w:r>
+    </w:p>
+    <w:p>
+      <w:pPr>
+        <w:shd w:val="clear" w:color="auto" w:fill="FFFFFF"/>
+        <w:tabs>
+          <w:tab w:val="left" w:pos="916"/>
+          <w:tab w:val="left" w:pos="1832"/>
+          <w:tab w:val="left" w:pos="2748"/>
+          <w:tab w:val="left" w:pos="3664"/>
+          <w:tab w:val="left" w:pos="4580"/>
+          <w:tab w:val="left" w:pos="5496"/>
+          <w:tab w:val="left" w:pos="6412"/>
+          <w:tab w:val="left" w:pos="7328"/>
+          <w:tab w:val="left" w:pos="8244"/>
+          <w:tab w:val="left" w:pos="9160"/>
+          <w:tab w:val="left" w:pos="10076"/>
+          <w:tab w:val="left" w:pos="10992"/>
+          <w:tab w:val="left" w:pos="11908"/>
+          <w:tab w:val="left" w:pos="12824"/>
+          <w:tab w:val="left" w:pos="13740"/>
+          <w:tab w:val="left" w:pos="14656"/>
+        </w:tabs>
+        <w:ind w:left="1180"/>
+        <w:rPr>
+          <w:rFonts w:ascii="Menlo" w:eastAsiaTheme="minorEastAsia" w:hAnsi="Menlo" w:cs="Menlo"/>
+          <w:color w:val="000000"/>
+          <w:sz w:val="18"/>
+          <w:szCs w:val="18"/>
+        </w:rPr>
+      </w:pPr>
+      <w:r>
+        <w:rPr>
+          <w:rFonts w:ascii="Menlo" w:eastAsiaTheme="minorEastAsia" w:hAnsi="Menlo" w:cs="Menlo"/>
+          <w:color w:val="000000"/>
+          <w:sz w:val="18"/>
+          <w:szCs w:val="18"/>
+        </w:rPr>
+        <w:br/>
+      </w:r>
+      <w:r>
+        <w:rPr>
+          <w:rFonts w:ascii="Menlo" w:eastAsiaTheme="minorEastAsia" w:hAnsi="Menlo" w:cs="Menlo"/>
+          <w:b/>
+          <w:color w:val="000000"/>
+          <w:sz w:val="18"/>
+          <w:szCs w:val="18"/>
+        </w:rPr>
+        <w:t>BEYOND_BOUND_ERROR</w:t>
+      </w:r>
+      <w:r>
+        <w:rPr>
+          <w:rFonts w:ascii="Menlo" w:eastAsiaTheme="minorEastAsia" w:hAnsi="Menlo" w:cs="Menlo"/>
+          <w:color w:val="000000"/>
+          <w:sz w:val="18"/>
+          <w:szCs w:val="18"/>
+        </w:rPr>
+        <w:t xml:space="preserve"> – When index returned by service discovery is out of bound to the service_id mapped in AIKMap.json</w:t>
+      </w:r>
+      <w:r>
+        <w:rPr>
+          <w:rFonts w:ascii="Menlo" w:eastAsiaTheme="minorEastAsia" w:hAnsi="Menlo" w:cs="Menlo"/>
+          <w:color w:val="000000"/>
+          <w:sz w:val="18"/>
+          <w:szCs w:val="18"/>
+        </w:rPr>
+        <w:t>.</w:t>
+      </w:r>
+    </w:p>
+    <w:p>
+      <w:pPr>
+        <w:shd w:val="clear" w:color="auto" w:fill="FFFFFF"/>
+        <w:tabs>
+          <w:tab w:val="left" w:pos="916"/>
+          <w:tab w:val="left" w:pos="1832"/>
+          <w:tab w:val="left" w:pos="2748"/>
+          <w:tab w:val="left" w:pos="3664"/>
+          <w:tab w:val="left" w:pos="4580"/>
+          <w:tab w:val="left" w:pos="5496"/>
+          <w:tab w:val="left" w:pos="6412"/>
+          <w:tab w:val="left" w:pos="7328"/>
+          <w:tab w:val="left" w:pos="8244"/>
+          <w:tab w:val="left" w:pos="9160"/>
+          <w:tab w:val="left" w:pos="10076"/>
+          <w:tab w:val="left" w:pos="10992"/>
+          <w:tab w:val="left" w:pos="11908"/>
+          <w:tab w:val="left" w:pos="12824"/>
+          <w:tab w:val="left" w:pos="13740"/>
+          <w:tab w:val="left" w:pos="14656"/>
+        </w:tabs>
+        <w:ind w:left="1180"/>
+        <w:rPr>
+          <w:rFonts w:ascii="Menlo" w:eastAsiaTheme="minorEastAsia" w:hAnsi="Menlo" w:cs="Menlo"/>
+          <w:color w:val="000000"/>
+          <w:sz w:val="18"/>
+          <w:szCs w:val="18"/>
+        </w:rPr>
+      </w:pPr>
+      <w:r>
+        <w:rPr>
+          <w:rFonts w:ascii="Menlo" w:eastAsiaTheme="minorEastAsia" w:hAnsi="Menlo" w:cs="Menlo"/>
+          <w:color w:val="000000"/>
+          <w:sz w:val="18"/>
+          <w:szCs w:val="18"/>
+        </w:rPr>
+        <w:br/>
+      </w:r>
+      <w:r>
+        <w:rPr>
+          <w:rFonts w:ascii="Menlo" w:eastAsiaTheme="minorEastAsia" w:hAnsi="Menlo" w:cs="Menlo"/>
+          <w:b/>
+          <w:color w:val="000000"/>
+          <w:sz w:val="18"/>
+          <w:szCs w:val="18"/>
+        </w:rPr>
+        <w:t>INVALID_JSON</w:t>
+      </w:r>
+      <w:r>
+        <w:rPr>
+          <w:rFonts w:ascii="Menlo" w:eastAsiaTheme="minorEastAsia" w:hAnsi="Menlo" w:cs="Menlo"/>
+          <w:color w:val="000000"/>
+          <w:sz w:val="18"/>
+          <w:szCs w:val="18"/>
+        </w:rPr>
+        <w:t xml:space="preserve"> </w:t>
+      </w:r>
+      <w:r>
+        <w:rPr>
+          <w:rFonts w:ascii="Menlo" w:eastAsiaTheme="minorEastAsia" w:hAnsi="Menlo" w:cs="Menlo"/>
+          <w:color w:val="000000"/>
+          <w:sz w:val="18"/>
+          <w:szCs w:val="18"/>
+        </w:rPr>
+        <w:t xml:space="preserve">– when added </w:t>
+      </w:r>
+      <w:r>
+        <w:rPr>
+          <w:rFonts w:ascii="Menlo" w:eastAsiaTheme="minorEastAsia" w:hAnsi="Menlo" w:cs="Menlo"/>
+          <w:color w:val="000000"/>
+          <w:sz w:val="18"/>
+          <w:szCs w:val="18"/>
+        </w:rPr>
+        <w:t>AIKMap.json in assets is an invalid JSON</w:t>
+      </w:r>
+      <w:r>
+        <w:rPr>
+          <w:rFonts w:ascii="Menlo" w:eastAsiaTheme="minorEastAsia" w:hAnsi="Menlo" w:cs="Menlo"/>
+          <w:color w:val="000000"/>
+          <w:sz w:val="18"/>
+          <w:szCs w:val="18"/>
+        </w:rPr>
+        <w:t>.</w:t>
+      </w:r>
+    </w:p>
+    <w:p>
+      <w:pPr>
+        <w:shd w:val="clear" w:color="auto" w:fill="FFFFFF"/>
+        <w:tabs>
+          <w:tab w:val="left" w:pos="916"/>
+          <w:tab w:val="left" w:pos="1832"/>
+          <w:tab w:val="left" w:pos="2748"/>
+          <w:tab w:val="left" w:pos="3664"/>
+          <w:tab w:val="left" w:pos="4580"/>
+          <w:tab w:val="left" w:pos="5496"/>
+          <w:tab w:val="left" w:pos="6412"/>
+          <w:tab w:val="left" w:pos="7328"/>
+          <w:tab w:val="left" w:pos="8244"/>
+          <w:tab w:val="left" w:pos="9160"/>
+          <w:tab w:val="left" w:pos="10076"/>
+          <w:tab w:val="left" w:pos="10992"/>
+          <w:tab w:val="left" w:pos="11908"/>
+          <w:tab w:val="left" w:pos="12824"/>
+          <w:tab w:val="left" w:pos="13740"/>
+          <w:tab w:val="left" w:pos="14656"/>
+        </w:tabs>
+        <w:ind w:left="1180"/>
+        <w:rPr>
+          <w:rFonts w:ascii="Menlo" w:eastAsiaTheme="minorEastAsia" w:hAnsi="Menlo" w:cs="Menlo"/>
+          <w:color w:val="000000"/>
+          <w:sz w:val="18"/>
+          <w:szCs w:val="18"/>
+        </w:rPr>
+      </w:pPr>
+      <w:r>
+        <w:rPr>
+          <w:rFonts w:ascii="Menlo" w:eastAsiaTheme="minorEastAsia" w:hAnsi="Menlo" w:cs="Menlo"/>
+          <w:color w:val="000000"/>
+          <w:sz w:val="18"/>
+          <w:szCs w:val="18"/>
+        </w:rPr>
+        <w:br/>
+      </w:r>
+      <w:r>
+        <w:rPr>
+          <w:rFonts w:ascii="Menlo" w:eastAsiaTheme="minorEastAsia" w:hAnsi="Menlo" w:cs="Menlo"/>
+          <w:b/>
+          <w:color w:val="000000"/>
+          <w:sz w:val="18"/>
+          <w:szCs w:val="18"/>
+        </w:rPr>
+        <w:t>NO_SERVICE_FOUND</w:t>
+      </w:r>
+      <w:r>
+        <w:rPr>
+          <w:rFonts w:ascii="Menlo" w:eastAsiaTheme="minorEastAsia" w:hAnsi="Menlo" w:cs="Menlo"/>
+          <w:color w:val="000000"/>
+          <w:sz w:val="18"/>
+          <w:szCs w:val="18"/>
+        </w:rPr>
+        <w:t xml:space="preserve"> - </w:t>
+      </w:r>
+      <w:r>
+        <w:rPr>
+          <w:rFonts w:ascii="Menlo" w:eastAsiaTheme="minorEastAsia" w:hAnsi="Menlo" w:cs="Menlo"/>
+          <w:color w:val="000000"/>
+          <w:sz w:val="18"/>
+          <w:szCs w:val="18"/>
+        </w:rPr>
+        <w:t>No Service Found from ServiceDiscovery</w:t>
+      </w:r>
+      <w:r>
+        <w:rPr>
+          <w:rFonts w:ascii="Menlo" w:eastAsiaTheme="minorEastAsia" w:hAnsi="Menlo" w:cs="Menlo"/>
+          <w:color w:val="000000"/>
+          <w:sz w:val="18"/>
+          <w:szCs w:val="18"/>
+        </w:rPr>
+        <w:t xml:space="preserve"> for the provided service_id.</w:t>
+      </w:r>
+    </w:p>
+    <w:p>
+      <w:pPr>
+        <w:shd w:val="clear" w:color="auto" w:fill="FFFFFF"/>
+        <w:tabs>
+          <w:tab w:val="left" w:pos="916"/>
+          <w:tab w:val="left" w:pos="1832"/>
+          <w:tab w:val="left" w:pos="2748"/>
+          <w:tab w:val="left" w:pos="3664"/>
+          <w:tab w:val="left" w:pos="4580"/>
+          <w:tab w:val="left" w:pos="5496"/>
+          <w:tab w:val="left" w:pos="6412"/>
+          <w:tab w:val="left" w:pos="7328"/>
+          <w:tab w:val="left" w:pos="8244"/>
+          <w:tab w:val="left" w:pos="9160"/>
+          <w:tab w:val="left" w:pos="10076"/>
+          <w:tab w:val="left" w:pos="10992"/>
+          <w:tab w:val="left" w:pos="11908"/>
+          <w:tab w:val="left" w:pos="12824"/>
+          <w:tab w:val="left" w:pos="13740"/>
+          <w:tab w:val="left" w:pos="14656"/>
+        </w:tabs>
+        <w:ind w:left="1180"/>
+        <w:rPr>
+          <w:rFonts w:ascii="Menlo" w:eastAsiaTheme="minorEastAsia" w:hAnsi="Menlo" w:cs="Menlo"/>
+          <w:color w:val="000000"/>
+          <w:sz w:val="18"/>
+          <w:szCs w:val="18"/>
+        </w:rPr>
+      </w:pPr>
+      <w:r>
+        <w:rPr>
+          <w:rFonts w:ascii="Menlo" w:eastAsiaTheme="minorEastAsia" w:hAnsi="Menlo" w:cs="Menlo"/>
+          <w:color w:val="000000"/>
+          <w:sz w:val="18"/>
+          <w:szCs w:val="18"/>
+        </w:rPr>
+        <w:br/>
+      </w:r>
+      <w:r>
+        <w:rPr>
+          <w:rFonts w:ascii="Menlo" w:eastAsiaTheme="minorEastAsia" w:hAnsi="Menlo" w:cs="Menlo"/>
+          <w:b/>
+          <w:color w:val="000000"/>
+          <w:sz w:val="18"/>
+          <w:szCs w:val="18"/>
+        </w:rPr>
+        <w:t>EMPTY_ARGUMENT_URL</w:t>
+      </w:r>
+      <w:r>
+        <w:rPr>
+          <w:rFonts w:ascii="Menlo" w:eastAsiaTheme="minorEastAsia" w:hAnsi="Menlo" w:cs="Menlo"/>
+          <w:color w:val="000000"/>
+          <w:sz w:val="18"/>
+          <w:szCs w:val="18"/>
+        </w:rPr>
+        <w:t xml:space="preserve"> – When service discovery returns </w:t>
+      </w:r>
+      <w:r>
+        <w:rPr>
+          <w:rFonts w:ascii="Menlo" w:eastAsiaTheme="minorEastAsia" w:hAnsi="Menlo" w:cs="Menlo"/>
+          <w:color w:val="000000"/>
+          <w:sz w:val="18"/>
+          <w:szCs w:val="18"/>
+        </w:rPr>
+        <w:t xml:space="preserve">Empty URL argument for service_id </w:t>
+      </w:r>
+      <w:r>
+        <w:rPr>
+          <w:rFonts w:ascii="Menlo" w:eastAsiaTheme="minorEastAsia" w:hAnsi="Menlo" w:cs="Menlo"/>
+          <w:color w:val="000000"/>
+          <w:sz w:val="18"/>
+          <w:szCs w:val="18"/>
+        </w:rPr>
+        <w:t>provided</w:t>
+      </w:r>
+      <w:r>
+        <w:rPr>
+          <w:rFonts w:ascii="Menlo" w:eastAsiaTheme="minorEastAsia" w:hAnsi="Menlo" w:cs="Menlo"/>
+          <w:color w:val="000000"/>
+          <w:sz w:val="18"/>
+          <w:szCs w:val="18"/>
+        </w:rPr>
+        <w:t xml:space="preserve"> appended with kindex</w:t>
+      </w:r>
+      <w:r>
+        <w:rPr>
+          <w:rFonts w:ascii="Menlo" w:eastAsiaTheme="minorEastAsia" w:hAnsi="Menlo" w:cs="Menlo"/>
+          <w:color w:val="000000"/>
+          <w:sz w:val="18"/>
+          <w:szCs w:val="18"/>
+        </w:rPr>
+        <w:t>.</w:t>
+      </w:r>
+    </w:p>
+    <w:p>
+      <w:pPr>
+        <w:shd w:val="clear" w:color="auto" w:fill="FFFFFF"/>
+        <w:tabs>
+          <w:tab w:val="left" w:pos="916"/>
+          <w:tab w:val="left" w:pos="1832"/>
+          <w:tab w:val="left" w:pos="2748"/>
+          <w:tab w:val="left" w:pos="3664"/>
+          <w:tab w:val="left" w:pos="4580"/>
+          <w:tab w:val="left" w:pos="5496"/>
+          <w:tab w:val="left" w:pos="6412"/>
+          <w:tab w:val="left" w:pos="7328"/>
+          <w:tab w:val="left" w:pos="8244"/>
+          <w:tab w:val="left" w:pos="9160"/>
+          <w:tab w:val="left" w:pos="10076"/>
+          <w:tab w:val="left" w:pos="10992"/>
+          <w:tab w:val="left" w:pos="11908"/>
+          <w:tab w:val="left" w:pos="12824"/>
+          <w:tab w:val="left" w:pos="13740"/>
+          <w:tab w:val="left" w:pos="14656"/>
+        </w:tabs>
+        <w:ind w:left="1180"/>
+        <w:rPr>
+          <w:rFonts w:ascii="Menlo" w:eastAsiaTheme="minorEastAsia" w:hAnsi="Menlo" w:cs="Menlo"/>
+          <w:color w:val="000000"/>
+          <w:sz w:val="18"/>
+          <w:szCs w:val="18"/>
+        </w:rPr>
+      </w:pPr>
+      <w:r>
+        <w:rPr>
+          <w:rFonts w:ascii="Menlo" w:eastAsiaTheme="minorEastAsia" w:hAnsi="Menlo" w:cs="Menlo"/>
+          <w:color w:val="000000"/>
+          <w:sz w:val="18"/>
+          <w:szCs w:val="18"/>
+        </w:rPr>
+        <w:br/>
+      </w:r>
+      <w:r>
+        <w:rPr>
+          <w:rFonts w:ascii="Menlo" w:eastAsiaTheme="minorEastAsia" w:hAnsi="Menlo" w:cs="Menlo"/>
+          <w:b/>
+          <w:color w:val="000000"/>
+          <w:sz w:val="18"/>
+          <w:szCs w:val="18"/>
+        </w:rPr>
+        <w:t>CONVERT_ERROR</w:t>
+      </w:r>
+      <w:r>
+        <w:rPr>
+          <w:rFonts w:ascii="Menlo" w:eastAsiaTheme="minorEastAsia" w:hAnsi="Menlo" w:cs="Menlo"/>
+          <w:color w:val="000000"/>
+          <w:sz w:val="18"/>
+          <w:szCs w:val="18"/>
+        </w:rPr>
+        <w:t xml:space="preserve"> – When </w:t>
+      </w:r>
+      <w:r>
+        <w:rPr>
+          <w:rFonts w:ascii="Menlo" w:eastAsiaTheme="minorEastAsia" w:hAnsi="Menlo" w:cs="Menlo"/>
+          <w:color w:val="000000"/>
+          <w:sz w:val="18"/>
+          <w:szCs w:val="18"/>
+        </w:rPr>
+        <w:t xml:space="preserve">something went </w:t>
+      </w:r>
+      <w:bookmarkStart w:id="51" w:name="_GoBack"/>
+      <w:bookmarkEnd w:id="51"/>
+      <w:r>
+        <w:rPr>
+          <w:rFonts w:ascii="Menlo" w:eastAsiaTheme="minorEastAsia" w:hAnsi="Menlo" w:cs="Menlo"/>
+          <w:color w:val="000000"/>
+          <w:sz w:val="18"/>
+          <w:szCs w:val="18"/>
+        </w:rPr>
+        <w:t>w</w:t>
+      </w:r>
+      <w:r>
+        <w:rPr>
+          <w:rFonts w:ascii="Menlo" w:eastAsiaTheme="minorEastAsia" w:hAnsi="Menlo" w:cs="Menlo"/>
+          <w:color w:val="000000"/>
+          <w:sz w:val="18"/>
+          <w:szCs w:val="18"/>
+        </w:rPr>
+        <w:t>rong with obfuscated value in tool not matching with added service_id in AIKMap.json.</w:t>
+      </w:r>
+    </w:p>
+    <w:p>
+      <w:pPr>
+        <w:pStyle w:val="ListParagraph"/>
+        <w:shd w:val="clear" w:color="auto" w:fill="FFFFFF"/>
+        <w:tabs>
+          <w:tab w:val="left" w:pos="916"/>
+          <w:tab w:val="left" w:pos="1832"/>
+          <w:tab w:val="left" w:pos="2748"/>
+          <w:tab w:val="left" w:pos="3664"/>
+          <w:tab w:val="left" w:pos="4580"/>
+          <w:tab w:val="left" w:pos="5496"/>
+          <w:tab w:val="left" w:pos="6412"/>
+          <w:tab w:val="left" w:pos="7328"/>
+          <w:tab w:val="left" w:pos="8244"/>
+          <w:tab w:val="left" w:pos="9160"/>
+          <w:tab w:val="left" w:pos="10076"/>
+          <w:tab w:val="left" w:pos="10992"/>
+          <w:tab w:val="left" w:pos="11908"/>
+          <w:tab w:val="left" w:pos="12824"/>
+          <w:tab w:val="left" w:pos="13740"/>
+          <w:tab w:val="left" w:pos="14656"/>
+        </w:tabs>
+        <w:ind w:left="1540"/>
+        <w:rPr>
+          <w:rFonts w:ascii="Menlo" w:eastAsiaTheme="minorEastAsia" w:hAnsi="Menlo" w:cs="Menlo"/>
+          <w:color w:val="000000"/>
+          <w:sz w:val="18"/>
+          <w:szCs w:val="18"/>
+        </w:rPr>
+      </w:pPr>
     </w:p>
     <w:p>
       <w:pPr>
@@ -49752,7 +50518,7 @@
         <w:noProof/>
         <w:sz w:val="20"/>
       </w:rPr>
-      <w:t>43</w:t>
+      <w:t>45</w:t>
     </w:r>
     <w:r>
       <w:rPr>
@@ -49801,7 +50567,7 @@
         <w:noProof/>
         <w:sz w:val="20"/>
       </w:rPr>
-      <w:t>45</w:t>
+      <w:t>46</w:t>
     </w:r>
     <w:r>
       <w:rPr>
@@ -52500,7 +53266,7 @@
   <w:abstractNum w:abstractNumId="25">
     <w:nsid w:val="774855CD"/>
     <w:multiLevelType w:val="hybridMultilevel"/>
-    <w:tmpl w:val="269445D8"/>
+    <w:tmpl w:val="D27A4966"/>
     <w:lvl w:ilvl="0" w:tplc="0409000F">
       <w:start w:val="1"/>
       <w:numFmt w:val="decimal"/>
@@ -52587,16 +53353,16 @@
     </w:lvl>
   </w:abstractNum>
   <w:abstractNum w:abstractNumId="26">
-    <w:nsid w:val="7BAB19DD"/>
+    <w:nsid w:val="77BA64AF"/>
     <w:multiLevelType w:val="hybridMultilevel"/>
-    <w:tmpl w:val="7A769700"/>
-    <w:lvl w:ilvl="0" w:tplc="0409000F">
+    <w:tmpl w:val="5BC63604"/>
+    <w:lvl w:ilvl="0" w:tplc="92FA2DE0">
       <w:start w:val="1"/>
       <w:numFmt w:val="decimal"/>
       <w:lvlText w:val="%1."/>
       <w:lvlJc w:val="left"/>
       <w:pPr>
-        <w:ind w:left="720" w:hanging="360"/>
+        <w:ind w:left="1080" w:hanging="360"/>
       </w:pPr>
       <w:rPr>
         <w:rFonts w:hint="default"/>
@@ -52608,7 +53374,7 @@
       <w:lvlText w:val="%2."/>
       <w:lvlJc w:val="left"/>
       <w:pPr>
-        <w:ind w:left="1440" w:hanging="360"/>
+        <w:ind w:left="1800" w:hanging="360"/>
       </w:pPr>
     </w:lvl>
     <w:lvl w:ilvl="2" w:tplc="0409001B" w:tentative="1">
@@ -52617,7 +53383,7 @@
       <w:lvlText w:val="%3."/>
       <w:lvlJc w:val="right"/>
       <w:pPr>
-        <w:ind w:left="2160" w:hanging="180"/>
+        <w:ind w:left="2520" w:hanging="180"/>
       </w:pPr>
     </w:lvl>
     <w:lvl w:ilvl="3" w:tplc="0409000F" w:tentative="1">
@@ -52626,7 +53392,7 @@
       <w:lvlText w:val="%4."/>
       <w:lvlJc w:val="left"/>
       <w:pPr>
-        <w:ind w:left="2880" w:hanging="360"/>
+        <w:ind w:left="3240" w:hanging="360"/>
       </w:pPr>
     </w:lvl>
     <w:lvl w:ilvl="4" w:tplc="04090019" w:tentative="1">
@@ -52635,7 +53401,7 @@
       <w:lvlText w:val="%5."/>
       <w:lvlJc w:val="left"/>
       <w:pPr>
-        <w:ind w:left="3600" w:hanging="360"/>
+        <w:ind w:left="3960" w:hanging="360"/>
       </w:pPr>
     </w:lvl>
     <w:lvl w:ilvl="5" w:tplc="0409001B" w:tentative="1">
@@ -52644,7 +53410,7 @@
       <w:lvlText w:val="%6."/>
       <w:lvlJc w:val="right"/>
       <w:pPr>
-        <w:ind w:left="4320" w:hanging="180"/>
+        <w:ind w:left="4680" w:hanging="180"/>
       </w:pPr>
     </w:lvl>
     <w:lvl w:ilvl="6" w:tplc="0409000F" w:tentative="1">
@@ -52653,7 +53419,7 @@
       <w:lvlText w:val="%7."/>
       <w:lvlJc w:val="left"/>
       <w:pPr>
-        <w:ind w:left="5040" w:hanging="360"/>
+        <w:ind w:left="5400" w:hanging="360"/>
       </w:pPr>
     </w:lvl>
     <w:lvl w:ilvl="7" w:tplc="04090019" w:tentative="1">
@@ -52662,7 +53428,7 @@
       <w:lvlText w:val="%8."/>
       <w:lvlJc w:val="left"/>
       <w:pPr>
-        <w:ind w:left="5760" w:hanging="360"/>
+        <w:ind w:left="6120" w:hanging="360"/>
       </w:pPr>
     </w:lvl>
     <w:lvl w:ilvl="8" w:tplc="0409001B" w:tentative="1">
@@ -52671,11 +53437,100 @@
       <w:lvlText w:val="%9."/>
       <w:lvlJc w:val="right"/>
       <w:pPr>
-        <w:ind w:left="6480" w:hanging="180"/>
+        <w:ind w:left="6840" w:hanging="180"/>
       </w:pPr>
     </w:lvl>
   </w:abstractNum>
   <w:abstractNum w:abstractNumId="27">
+    <w:nsid w:val="7BAB19DD"/>
+    <w:multiLevelType w:val="hybridMultilevel"/>
+    <w:tmpl w:val="7A769700"/>
+    <w:lvl w:ilvl="0" w:tplc="0409000F">
+      <w:start w:val="1"/>
+      <w:numFmt w:val="decimal"/>
+      <w:lvlText w:val="%1."/>
+      <w:lvlJc w:val="left"/>
+      <w:pPr>
+        <w:ind w:left="720" w:hanging="360"/>
+      </w:pPr>
+      <w:rPr>
+        <w:rFonts w:hint="default"/>
+      </w:rPr>
+    </w:lvl>
+    <w:lvl w:ilvl="1" w:tplc="04090019" w:tentative="1">
+      <w:start w:val="1"/>
+      <w:numFmt w:val="lowerLetter"/>
+      <w:lvlText w:val="%2."/>
+      <w:lvlJc w:val="left"/>
+      <w:pPr>
+        <w:ind w:left="1440" w:hanging="360"/>
+      </w:pPr>
+    </w:lvl>
+    <w:lvl w:ilvl="2" w:tplc="0409001B" w:tentative="1">
+      <w:start w:val="1"/>
+      <w:numFmt w:val="lowerRoman"/>
+      <w:lvlText w:val="%3."/>
+      <w:lvlJc w:val="right"/>
+      <w:pPr>
+        <w:ind w:left="2160" w:hanging="180"/>
+      </w:pPr>
+    </w:lvl>
+    <w:lvl w:ilvl="3" w:tplc="0409000F" w:tentative="1">
+      <w:start w:val="1"/>
+      <w:numFmt w:val="decimal"/>
+      <w:lvlText w:val="%4."/>
+      <w:lvlJc w:val="left"/>
+      <w:pPr>
+        <w:ind w:left="2880" w:hanging="360"/>
+      </w:pPr>
+    </w:lvl>
+    <w:lvl w:ilvl="4" w:tplc="04090019" w:tentative="1">
+      <w:start w:val="1"/>
+      <w:numFmt w:val="lowerLetter"/>
+      <w:lvlText w:val="%5."/>
+      <w:lvlJc w:val="left"/>
+      <w:pPr>
+        <w:ind w:left="3600" w:hanging="360"/>
+      </w:pPr>
+    </w:lvl>
+    <w:lvl w:ilvl="5" w:tplc="0409001B" w:tentative="1">
+      <w:start w:val="1"/>
+      <w:numFmt w:val="lowerRoman"/>
+      <w:lvlText w:val="%6."/>
+      <w:lvlJc w:val="right"/>
+      <w:pPr>
+        <w:ind w:left="4320" w:hanging="180"/>
+      </w:pPr>
+    </w:lvl>
+    <w:lvl w:ilvl="6" w:tplc="0409000F" w:tentative="1">
+      <w:start w:val="1"/>
+      <w:numFmt w:val="decimal"/>
+      <w:lvlText w:val="%7."/>
+      <w:lvlJc w:val="left"/>
+      <w:pPr>
+        <w:ind w:left="5040" w:hanging="360"/>
+      </w:pPr>
+    </w:lvl>
+    <w:lvl w:ilvl="7" w:tplc="04090019" w:tentative="1">
+      <w:start w:val="1"/>
+      <w:numFmt w:val="lowerLetter"/>
+      <w:lvlText w:val="%8."/>
+      <w:lvlJc w:val="left"/>
+      <w:pPr>
+        <w:ind w:left="5760" w:hanging="360"/>
+      </w:pPr>
+    </w:lvl>
+    <w:lvl w:ilvl="8" w:tplc="0409001B" w:tentative="1">
+      <w:start w:val="1"/>
+      <w:numFmt w:val="lowerRoman"/>
+      <w:lvlText w:val="%9."/>
+      <w:lvlJc w:val="right"/>
+      <w:pPr>
+        <w:ind w:left="6480" w:hanging="180"/>
+      </w:pPr>
+    </w:lvl>
+  </w:abstractNum>
+  <w:abstractNum w:abstractNumId="28">
     <w:nsid w:val="7D27162E"/>
     <w:multiLevelType w:val="multilevel"/>
     <w:tmpl w:val="510CC56E"/>
@@ -52822,6 +53677,95 @@
         <w:rFonts w:ascii="Symbol" w:hAnsi="Symbol" w:hint="default"/>
         <w:sz w:val="20"/>
       </w:rPr>
+    </w:lvl>
+  </w:abstractNum>
+  <w:abstractNum w:abstractNumId="29">
+    <w:nsid w:val="7F970595"/>
+    <w:multiLevelType w:val="hybridMultilevel"/>
+    <w:tmpl w:val="487ADE56"/>
+    <w:lvl w:ilvl="0" w:tplc="095208C2">
+      <w:start w:val="1"/>
+      <w:numFmt w:val="decimal"/>
+      <w:lvlText w:val="%1."/>
+      <w:lvlJc w:val="left"/>
+      <w:pPr>
+        <w:ind w:left="1540" w:hanging="360"/>
+      </w:pPr>
+      <w:rPr>
+        <w:rFonts w:hint="default"/>
+      </w:rPr>
+    </w:lvl>
+    <w:lvl w:ilvl="1" w:tplc="04090019" w:tentative="1">
+      <w:start w:val="1"/>
+      <w:numFmt w:val="lowerLetter"/>
+      <w:lvlText w:val="%2."/>
+      <w:lvlJc w:val="left"/>
+      <w:pPr>
+        <w:ind w:left="2260" w:hanging="360"/>
+      </w:pPr>
+    </w:lvl>
+    <w:lvl w:ilvl="2" w:tplc="0409001B" w:tentative="1">
+      <w:start w:val="1"/>
+      <w:numFmt w:val="lowerRoman"/>
+      <w:lvlText w:val="%3."/>
+      <w:lvlJc w:val="right"/>
+      <w:pPr>
+        <w:ind w:left="2980" w:hanging="180"/>
+      </w:pPr>
+    </w:lvl>
+    <w:lvl w:ilvl="3" w:tplc="0409000F" w:tentative="1">
+      <w:start w:val="1"/>
+      <w:numFmt w:val="decimal"/>
+      <w:lvlText w:val="%4."/>
+      <w:lvlJc w:val="left"/>
+      <w:pPr>
+        <w:ind w:left="3700" w:hanging="360"/>
+      </w:pPr>
+    </w:lvl>
+    <w:lvl w:ilvl="4" w:tplc="04090019" w:tentative="1">
+      <w:start w:val="1"/>
+      <w:numFmt w:val="lowerLetter"/>
+      <w:lvlText w:val="%5."/>
+      <w:lvlJc w:val="left"/>
+      <w:pPr>
+        <w:ind w:left="4420" w:hanging="360"/>
+      </w:pPr>
+    </w:lvl>
+    <w:lvl w:ilvl="5" w:tplc="0409001B" w:tentative="1">
+      <w:start w:val="1"/>
+      <w:numFmt w:val="lowerRoman"/>
+      <w:lvlText w:val="%6."/>
+      <w:lvlJc w:val="right"/>
+      <w:pPr>
+        <w:ind w:left="5140" w:hanging="180"/>
+      </w:pPr>
+    </w:lvl>
+    <w:lvl w:ilvl="6" w:tplc="0409000F" w:tentative="1">
+      <w:start w:val="1"/>
+      <w:numFmt w:val="decimal"/>
+      <w:lvlText w:val="%7."/>
+      <w:lvlJc w:val="left"/>
+      <w:pPr>
+        <w:ind w:left="5860" w:hanging="360"/>
+      </w:pPr>
+    </w:lvl>
+    <w:lvl w:ilvl="7" w:tplc="04090019" w:tentative="1">
+      <w:start w:val="1"/>
+      <w:numFmt w:val="lowerLetter"/>
+      <w:lvlText w:val="%8."/>
+      <w:lvlJc w:val="left"/>
+      <w:pPr>
+        <w:ind w:left="6580" w:hanging="360"/>
+      </w:pPr>
+    </w:lvl>
+    <w:lvl w:ilvl="8" w:tplc="0409001B" w:tentative="1">
+      <w:start w:val="1"/>
+      <w:numFmt w:val="lowerRoman"/>
+      <w:lvlText w:val="%9."/>
+      <w:lvlJc w:val="right"/>
+      <w:pPr>
+        <w:ind w:left="7300" w:hanging="180"/>
+      </w:pPr>
     </w:lvl>
   </w:abstractNum>
   <w:num w:numId="1">
@@ -52885,7 +53829,7 @@
     <w:abstractNumId w:val="3"/>
   </w:num>
   <w:num w:numId="21">
-    <w:abstractNumId w:val="26"/>
+    <w:abstractNumId w:val="27"/>
   </w:num>
   <w:num w:numId="22">
     <w:abstractNumId w:val="22"/>
@@ -52894,7 +53838,7 @@
     <w:abstractNumId w:val="4"/>
   </w:num>
   <w:num w:numId="24">
-    <w:abstractNumId w:val="27"/>
+    <w:abstractNumId w:val="28"/>
   </w:num>
   <w:num w:numId="25">
     <w:abstractNumId w:val="19"/>
@@ -52913,6 +53857,12 @@
   </w:num>
   <w:num w:numId="30">
     <w:abstractNumId w:val="15"/>
+  </w:num>
+  <w:num w:numId="31">
+    <w:abstractNumId w:val="26"/>
+  </w:num>
+  <w:num w:numId="32">
+    <w:abstractNumId w:val="29"/>
   </w:num>
   <w:numIdMacAtCleanup w:val="8"/>
 </w:numbering>
@@ -54989,7 +55939,7 @@
 </file>
 
 <file path=customXml/itemProps1.xml><?xml version="1.0" encoding="utf-8"?>
-<ds:datastoreItem xmlns:ds="http://schemas.openxmlformats.org/officeDocument/2006/customXml" ds:itemID="{093F9280-D37D-E340-89C2-B2A8D00640D1}">
+<ds:datastoreItem xmlns:ds="http://schemas.openxmlformats.org/officeDocument/2006/customXml" ds:itemID="{6EB6EF23-AF32-EF4E-89AE-23778AE30143}">
   <ds:schemaRefs>
     <ds:schemaRef ds:uri="http://schemas.openxmlformats.org/officeDocument/2006/bibliography"/>
   </ds:schemaRefs>

</xml_diff>